<commit_message>
Second time trying to commit
I added the second part of the problem solving assignment which I am
not seeing in full.
</commit_message>
<xml_diff>
--- a/Berry_Nchukym_ProblemSolving.docx
+++ b/Berry_Nchukym_ProblemSolving.docx
@@ -390,6 +390,146 @@
           <w:rFonts w:ascii="Times New Roman" w:hAnsi="Times New Roman" w:cs="Times New Roman"/>
         </w:rPr>
       </w:pPr>
+    </w:p>
+    <w:p>
+      <w:pPr>
+        <w:rPr>
+          <w:rFonts w:ascii="Times New Roman" w:hAnsi="Times New Roman" w:cs="Times New Roman"/>
+        </w:rPr>
+      </w:pPr>
+    </w:p>
+    <w:p>
+      <w:pPr>
+        <w:rPr>
+          <w:rFonts w:ascii="Times New Roman" w:hAnsi="Times New Roman" w:cs="Times New Roman"/>
+        </w:rPr>
+      </w:pPr>
+    </w:p>
+    <w:p>
+      <w:pPr>
+        <w:rPr>
+          <w:rFonts w:ascii="Times New Roman" w:hAnsi="Times New Roman" w:cs="Times New Roman"/>
+        </w:rPr>
+      </w:pPr>
+    </w:p>
+    <w:p>
+      <w:pPr>
+        <w:rPr>
+          <w:rFonts w:ascii="Times New Roman" w:hAnsi="Times New Roman" w:cs="Times New Roman"/>
+        </w:rPr>
+      </w:pPr>
+    </w:p>
+    <w:p>
+      <w:pPr>
+        <w:rPr>
+          <w:rFonts w:ascii="Times New Roman" w:hAnsi="Times New Roman" w:cs="Times New Roman"/>
+        </w:rPr>
+      </w:pPr>
+    </w:p>
+    <w:p>
+      <w:pPr>
+        <w:rPr>
+          <w:rFonts w:ascii="Times New Roman" w:hAnsi="Times New Roman" w:cs="Times New Roman"/>
+        </w:rPr>
+      </w:pPr>
+    </w:p>
+    <w:p>
+      <w:pPr>
+        <w:rPr>
+          <w:rFonts w:ascii="Times New Roman" w:hAnsi="Times New Roman" w:cs="Times New Roman"/>
+        </w:rPr>
+      </w:pPr>
+    </w:p>
+    <w:p>
+      <w:pPr>
+        <w:rPr>
+          <w:rFonts w:ascii="Times New Roman" w:hAnsi="Times New Roman" w:cs="Times New Roman"/>
+        </w:rPr>
+      </w:pPr>
+    </w:p>
+    <w:p>
+      <w:pPr>
+        <w:rPr>
+          <w:rFonts w:ascii="Times New Roman" w:hAnsi="Times New Roman" w:cs="Times New Roman"/>
+        </w:rPr>
+      </w:pPr>
+    </w:p>
+    <w:p>
+      <w:pPr>
+        <w:rPr>
+          <w:rFonts w:ascii="Times New Roman" w:hAnsi="Times New Roman" w:cs="Times New Roman"/>
+        </w:rPr>
+      </w:pPr>
+    </w:p>
+    <w:p>
+      <w:pPr>
+        <w:rPr>
+          <w:rFonts w:ascii="Times New Roman" w:hAnsi="Times New Roman" w:cs="Times New Roman"/>
+        </w:rPr>
+      </w:pPr>
+    </w:p>
+    <w:p>
+      <w:pPr>
+        <w:rPr>
+          <w:rFonts w:ascii="Times New Roman" w:hAnsi="Times New Roman" w:cs="Times New Roman"/>
+        </w:rPr>
+      </w:pPr>
+    </w:p>
+    <w:p>
+      <w:pPr>
+        <w:rPr>
+          <w:rFonts w:ascii="Times New Roman" w:hAnsi="Times New Roman" w:cs="Times New Roman"/>
+        </w:rPr>
+      </w:pPr>
+    </w:p>
+    <w:p>
+      <w:pPr>
+        <w:rPr>
+          <w:rFonts w:ascii="Times New Roman" w:hAnsi="Times New Roman" w:cs="Times New Roman"/>
+        </w:rPr>
+      </w:pPr>
+    </w:p>
+    <w:p>
+      <w:pPr>
+        <w:rPr>
+          <w:rFonts w:ascii="Times New Roman" w:hAnsi="Times New Roman" w:cs="Times New Roman"/>
+        </w:rPr>
+      </w:pPr>
+    </w:p>
+    <w:p>
+      <w:pPr>
+        <w:rPr>
+          <w:rFonts w:ascii="Times New Roman" w:hAnsi="Times New Roman" w:cs="Times New Roman"/>
+        </w:rPr>
+      </w:pPr>
+    </w:p>
+    <w:p>
+      <w:pPr>
+        <w:rPr>
+          <w:rFonts w:ascii="Times New Roman" w:hAnsi="Times New Roman" w:cs="Times New Roman"/>
+        </w:rPr>
+      </w:pPr>
+    </w:p>
+    <w:p>
+      <w:pPr>
+        <w:rPr>
+          <w:rFonts w:ascii="Times New Roman" w:hAnsi="Times New Roman" w:cs="Times New Roman"/>
+        </w:rPr>
+      </w:pPr>
+    </w:p>
+    <w:p>
+      <w:pPr>
+        <w:rPr>
+          <w:rFonts w:ascii="Times New Roman" w:hAnsi="Times New Roman" w:cs="Times New Roman"/>
+        </w:rPr>
+      </w:pPr>
+    </w:p>
+    <w:p>
+      <w:pPr>
+        <w:rPr>
+          <w:rFonts w:ascii="Times New Roman" w:hAnsi="Times New Roman" w:cs="Times New Roman"/>
+        </w:rPr>
+      </w:pPr>
       <w:r>
         <w:rPr>
           <w:rFonts w:ascii="Times New Roman" w:hAnsi="Times New Roman" w:cs="Times New Roman"/>
@@ -734,12 +874,68 @@
           <w:rFonts w:ascii="Times New Roman" w:hAnsi="Times New Roman" w:cs="Times New Roman"/>
         </w:rPr>
       </w:pPr>
-      <w:r>
-        <w:rPr>
-          <w:rFonts w:ascii="Times New Roman" w:hAnsi="Times New Roman" w:cs="Times New Roman"/>
-        </w:rPr>
-        <w:t xml:space="preserve"> </w:t>
-      </w:r>
+    </w:p>
+    <w:p>
+      <w:pPr>
+        <w:rPr>
+          <w:rFonts w:ascii="Times New Roman" w:hAnsi="Times New Roman" w:cs="Times New Roman"/>
+        </w:rPr>
+      </w:pPr>
+    </w:p>
+    <w:p>
+      <w:pPr>
+        <w:rPr>
+          <w:rFonts w:ascii="Times New Roman" w:hAnsi="Times New Roman" w:cs="Times New Roman"/>
+        </w:rPr>
+      </w:pPr>
+    </w:p>
+    <w:p>
+      <w:pPr>
+        <w:rPr>
+          <w:rFonts w:ascii="Times New Roman" w:hAnsi="Times New Roman" w:cs="Times New Roman"/>
+        </w:rPr>
+      </w:pPr>
+    </w:p>
+    <w:p>
+      <w:pPr>
+        <w:rPr>
+          <w:rFonts w:ascii="Times New Roman" w:hAnsi="Times New Roman" w:cs="Times New Roman"/>
+        </w:rPr>
+      </w:pPr>
+    </w:p>
+    <w:p>
+      <w:pPr>
+        <w:rPr>
+          <w:rFonts w:ascii="Times New Roman" w:hAnsi="Times New Roman" w:cs="Times New Roman"/>
+        </w:rPr>
+      </w:pPr>
+    </w:p>
+    <w:p>
+      <w:pPr>
+        <w:rPr>
+          <w:rFonts w:ascii="Times New Roman" w:hAnsi="Times New Roman" w:cs="Times New Roman"/>
+        </w:rPr>
+      </w:pPr>
+      <w:r>
+        <w:rPr>
+          <w:rFonts w:ascii="Times New Roman" w:hAnsi="Times New Roman" w:cs="Times New Roman"/>
+        </w:rPr>
+        <w:t>Nchukym Berry</w:t>
+      </w:r>
+    </w:p>
+    <w:p>
+      <w:pPr>
+        <w:rPr>
+          <w:rFonts w:ascii="Times New Roman" w:hAnsi="Times New Roman" w:cs="Times New Roman"/>
+        </w:rPr>
+      </w:pPr>
+    </w:p>
+    <w:p>
+      <w:pPr>
+        <w:rPr>
+          <w:rFonts w:ascii="Times New Roman" w:hAnsi="Times New Roman" w:cs="Times New Roman"/>
+        </w:rPr>
+      </w:pPr>
     </w:p>
     <w:p>
       <w:pPr>
@@ -749,6 +945,61 @@
       </w:pPr>
       <w:bookmarkStart w:id="0" w:name="_GoBack"/>
       <w:bookmarkEnd w:id="0"/>
+    </w:p>
+    <w:p>
+      <w:pPr>
+        <w:rPr>
+          <w:rFonts w:ascii="Times New Roman" w:hAnsi="Times New Roman" w:cs="Times New Roman"/>
+        </w:rPr>
+      </w:pPr>
+    </w:p>
+    <w:p>
+      <w:pPr>
+        <w:rPr>
+          <w:rFonts w:ascii="Times New Roman" w:hAnsi="Times New Roman" w:cs="Times New Roman"/>
+        </w:rPr>
+      </w:pPr>
+    </w:p>
+    <w:p>
+      <w:pPr>
+        <w:rPr>
+          <w:rFonts w:ascii="Times New Roman" w:hAnsi="Times New Roman" w:cs="Times New Roman"/>
+        </w:rPr>
+      </w:pPr>
+    </w:p>
+    <w:p>
+      <w:pPr>
+        <w:rPr>
+          <w:rFonts w:ascii="Times New Roman" w:hAnsi="Times New Roman" w:cs="Times New Roman"/>
+        </w:rPr>
+      </w:pPr>
+      <w:r>
+        <w:rPr>
+          <w:rFonts w:ascii="Times New Roman" w:hAnsi="Times New Roman" w:cs="Times New Roman"/>
+        </w:rPr>
+        <w:t xml:space="preserve"> </w:t>
+      </w:r>
+    </w:p>
+    <w:p>
+      <w:pPr>
+        <w:rPr>
+          <w:rFonts w:ascii="Times New Roman" w:hAnsi="Times New Roman" w:cs="Times New Roman"/>
+        </w:rPr>
+      </w:pPr>
+    </w:p>
+    <w:p>
+      <w:pPr>
+        <w:rPr>
+          <w:rFonts w:ascii="Times New Roman" w:hAnsi="Times New Roman" w:cs="Times New Roman"/>
+        </w:rPr>
+      </w:pPr>
+    </w:p>
+    <w:p>
+      <w:pPr>
+        <w:rPr>
+          <w:rFonts w:ascii="Times New Roman" w:hAnsi="Times New Roman" w:cs="Times New Roman"/>
+        </w:rPr>
+      </w:pPr>
     </w:p>
     <w:sectPr>
       <w:pgSz w:w="12240" w:h="15840"/>

</xml_diff>

<commit_message>
Added the last scenario for the problem solving assignent
This is the last part “Predicting Fingers” for the problem solving
assignment. I have added a diagram along with all 5 parts which are
required for the assignment.
</commit_message>
<xml_diff>
--- a/Berry_Nchukym_ProblemSolving.docx
+++ b/Berry_Nchukym_ProblemSolving.docx
@@ -534,6 +534,26 @@
         <w:rPr>
           <w:rFonts w:ascii="Times New Roman" w:hAnsi="Times New Roman" w:cs="Times New Roman"/>
         </w:rPr>
+        <w:t>Nchukym Berry</w:t>
+      </w:r>
+    </w:p>
+    <w:p>
+      <w:pPr>
+        <w:rPr>
+          <w:rFonts w:ascii="Times New Roman" w:hAnsi="Times New Roman" w:cs="Times New Roman"/>
+        </w:rPr>
+      </w:pPr>
+    </w:p>
+    <w:p>
+      <w:pPr>
+        <w:rPr>
+          <w:rFonts w:ascii="Times New Roman" w:hAnsi="Times New Roman" w:cs="Times New Roman"/>
+        </w:rPr>
+      </w:pPr>
+      <w:r>
+        <w:rPr>
+          <w:rFonts w:ascii="Times New Roman" w:hAnsi="Times New Roman" w:cs="Times New Roman"/>
+        </w:rPr>
         <w:t>Socks in the Dark:</w:t>
       </w:r>
     </w:p>
@@ -943,8 +963,315 @@
           <w:rFonts w:ascii="Times New Roman" w:hAnsi="Times New Roman" w:cs="Times New Roman"/>
         </w:rPr>
       </w:pPr>
+      <w:r>
+        <w:rPr>
+          <w:rFonts w:ascii="Times New Roman" w:hAnsi="Times New Roman" w:cs="Times New Roman"/>
+        </w:rPr>
+        <w:t>Predicting Fingers</w:t>
+      </w:r>
+    </w:p>
+    <w:p>
+      <w:pPr>
+        <w:rPr>
+          <w:rFonts w:ascii="Times New Roman" w:hAnsi="Times New Roman" w:cs="Times New Roman"/>
+        </w:rPr>
+      </w:pPr>
+    </w:p>
+    <w:p>
+      <w:pPr>
+        <w:rPr>
+          <w:rFonts w:ascii="Times New Roman" w:hAnsi="Times New Roman" w:cs="Times New Roman"/>
+        </w:rPr>
+      </w:pPr>
+      <w:r>
+        <w:rPr>
+          <w:rFonts w:ascii="Times New Roman" w:hAnsi="Times New Roman" w:cs="Times New Roman"/>
+        </w:rPr>
+        <w:t>THE PROBLEM:</w:t>
+      </w:r>
+    </w:p>
+    <w:p>
+      <w:pPr>
+        <w:rPr>
+          <w:rFonts w:ascii="Times New Roman" w:hAnsi="Times New Roman" w:cs="Times New Roman"/>
+        </w:rPr>
+      </w:pPr>
+      <w:r>
+        <w:rPr>
+          <w:rFonts w:ascii="Times New Roman" w:hAnsi="Times New Roman" w:cs="Times New Roman"/>
+        </w:rPr>
+        <w:t xml:space="preserve">The little girl is counting from her thumb to her pinky and then </w:t>
+      </w:r>
+      <w:proofErr w:type="gramStart"/>
+      <w:r>
+        <w:rPr>
+          <w:rFonts w:ascii="Times New Roman" w:hAnsi="Times New Roman" w:cs="Times New Roman"/>
+        </w:rPr>
+        <w:t>back</w:t>
+      </w:r>
+      <w:proofErr w:type="gramEnd"/>
+      <w:r>
+        <w:rPr>
+          <w:rFonts w:ascii="Times New Roman" w:hAnsi="Times New Roman" w:cs="Times New Roman"/>
+        </w:rPr>
+        <w:t xml:space="preserve"> with each finger being numbered 1-5 backward 5-10.  There is no telling how far she will count and on which finder she will land on when done counting.</w:t>
+      </w:r>
+    </w:p>
+    <w:p>
+      <w:pPr>
+        <w:rPr>
+          <w:rFonts w:ascii="Times New Roman" w:hAnsi="Times New Roman" w:cs="Times New Roman"/>
+        </w:rPr>
+      </w:pPr>
+      <w:r>
+        <w:rPr>
+          <w:rFonts w:ascii="Times New Roman" w:hAnsi="Times New Roman" w:cs="Times New Roman"/>
+        </w:rPr>
+        <w:t>Some problems that are not addressed are how high can she count, if she is tired and how old she is.</w:t>
+      </w:r>
+    </w:p>
+    <w:p>
+      <w:pPr>
+        <w:rPr>
+          <w:rFonts w:ascii="Times New Roman" w:hAnsi="Times New Roman" w:cs="Times New Roman"/>
+        </w:rPr>
+      </w:pPr>
+      <w:r>
+        <w:rPr>
+          <w:rFonts w:ascii="Times New Roman" w:hAnsi="Times New Roman" w:cs="Times New Roman"/>
+        </w:rPr>
+        <w:t>BREAK IT APART:</w:t>
+      </w:r>
+    </w:p>
+    <w:p>
+      <w:pPr>
+        <w:rPr>
+          <w:rFonts w:ascii="Times New Roman" w:hAnsi="Times New Roman" w:cs="Times New Roman"/>
+        </w:rPr>
+      </w:pPr>
+      <w:r>
+        <w:rPr>
+          <w:rFonts w:ascii="Times New Roman" w:hAnsi="Times New Roman" w:cs="Times New Roman"/>
+        </w:rPr>
+        <w:t>The constraints are that it is not said how old she is.</w:t>
+      </w:r>
+    </w:p>
+    <w:p>
+      <w:pPr>
+        <w:rPr>
+          <w:rFonts w:ascii="Times New Roman" w:hAnsi="Times New Roman" w:cs="Times New Roman"/>
+        </w:rPr>
+      </w:pPr>
+      <w:r>
+        <w:rPr>
+          <w:rFonts w:ascii="Times New Roman" w:hAnsi="Times New Roman" w:cs="Times New Roman"/>
+        </w:rPr>
+        <w:t>How high she will count</w:t>
+      </w:r>
+    </w:p>
+    <w:p>
+      <w:pPr>
+        <w:rPr>
+          <w:rFonts w:ascii="Times New Roman" w:hAnsi="Times New Roman" w:cs="Times New Roman"/>
+        </w:rPr>
+      </w:pPr>
+      <w:r>
+        <w:rPr>
+          <w:rFonts w:ascii="Times New Roman" w:hAnsi="Times New Roman" w:cs="Times New Roman"/>
+        </w:rPr>
+        <w:t>Or how high she knows how to count.</w:t>
+      </w:r>
+    </w:p>
+    <w:p>
+      <w:pPr>
+        <w:rPr>
+          <w:rFonts w:ascii="Times New Roman" w:hAnsi="Times New Roman" w:cs="Times New Roman"/>
+        </w:rPr>
+      </w:pPr>
+      <w:r>
+        <w:rPr>
+          <w:rFonts w:ascii="Times New Roman" w:hAnsi="Times New Roman" w:cs="Times New Roman"/>
+        </w:rPr>
+        <w:t>Th3e sub-goal is to determine which finger she will land on.</w:t>
+      </w:r>
+    </w:p>
+    <w:p>
+      <w:pPr>
+        <w:rPr>
+          <w:rFonts w:ascii="Times New Roman" w:hAnsi="Times New Roman" w:cs="Times New Roman"/>
+        </w:rPr>
+      </w:pPr>
+      <w:r>
+        <w:rPr>
+          <w:rFonts w:ascii="Times New Roman" w:hAnsi="Times New Roman" w:cs="Times New Roman"/>
+        </w:rPr>
+        <w:t>POTENTIAL SOLUTIONS:</w:t>
+      </w:r>
+    </w:p>
+    <w:p>
+      <w:pPr>
+        <w:rPr>
+          <w:rFonts w:ascii="Times New Roman" w:hAnsi="Times New Roman" w:cs="Times New Roman"/>
+        </w:rPr>
+      </w:pPr>
+      <w:r>
+        <w:rPr>
+          <w:rFonts w:ascii="Times New Roman" w:hAnsi="Times New Roman" w:cs="Times New Roman"/>
+        </w:rPr>
+        <w:t>A solution to the little girls age would be to assume that she is 5.</w:t>
+      </w:r>
+    </w:p>
+    <w:p>
+      <w:pPr>
+        <w:rPr>
+          <w:rFonts w:ascii="Times New Roman" w:hAnsi="Times New Roman" w:cs="Times New Roman"/>
+        </w:rPr>
+      </w:pPr>
+      <w:r>
+        <w:rPr>
+          <w:rFonts w:ascii="Times New Roman" w:hAnsi="Times New Roman" w:cs="Times New Roman"/>
+        </w:rPr>
+        <w:t>For the number she can count to we will say she can count up to 50</w:t>
+      </w:r>
+    </w:p>
+    <w:p>
+      <w:pPr>
+        <w:rPr>
+          <w:rFonts w:ascii="Times New Roman" w:hAnsi="Times New Roman" w:cs="Times New Roman"/>
+        </w:rPr>
+      </w:pPr>
+      <w:r>
+        <w:rPr>
+          <w:rFonts w:ascii="Times New Roman" w:hAnsi="Times New Roman" w:cs="Times New Roman"/>
+        </w:rPr>
+        <w:t>This is important because younger children tend to have a shorter attention span, therefor givin</w:t>
+      </w:r>
+      <w:r>
+        <w:rPr>
+          <w:rFonts w:ascii="Times New Roman" w:hAnsi="Times New Roman" w:cs="Times New Roman"/>
+        </w:rPr>
+        <w:t>g</w:t>
+      </w:r>
+      <w:r>
+        <w:rPr>
+          <w:rFonts w:ascii="Times New Roman" w:hAnsi="Times New Roman" w:cs="Times New Roman"/>
+        </w:rPr>
+        <w:t xml:space="preserve"> a set number will target how far she will count </w:t>
+      </w:r>
+      <w:r>
+        <w:rPr>
+          <w:rFonts w:ascii="Times New Roman" w:hAnsi="Times New Roman" w:cs="Times New Roman"/>
+        </w:rPr>
+        <w:t>and ultimately say what finger she will land on.</w:t>
+      </w:r>
+    </w:p>
+    <w:p>
+      <w:pPr>
+        <w:rPr>
+          <w:rFonts w:ascii="Times New Roman" w:hAnsi="Times New Roman" w:cs="Times New Roman"/>
+        </w:rPr>
+      </w:pPr>
+      <w:r>
+        <w:rPr>
+          <w:rFonts w:ascii="Times New Roman" w:hAnsi="Times New Roman" w:cs="Times New Roman"/>
+        </w:rPr>
+        <w:t>EVALUATE:</w:t>
+      </w:r>
+    </w:p>
+    <w:p>
+      <w:pPr>
+        <w:rPr>
+          <w:rFonts w:ascii="Times New Roman" w:hAnsi="Times New Roman" w:cs="Times New Roman"/>
+        </w:rPr>
+      </w:pPr>
+      <w:r>
+        <w:rPr>
+          <w:rFonts w:ascii="Times New Roman" w:hAnsi="Times New Roman" w:cs="Times New Roman"/>
+        </w:rPr>
+        <w:t>This solution will work for all cases and it meets all goals.</w:t>
+      </w:r>
+    </w:p>
+    <w:p>
+      <w:pPr>
+        <w:rPr>
+          <w:rFonts w:ascii="Times New Roman" w:hAnsi="Times New Roman" w:cs="Times New Roman"/>
+        </w:rPr>
+      </w:pPr>
+      <w:r>
+        <w:rPr>
+          <w:rFonts w:ascii="Times New Roman" w:hAnsi="Times New Roman" w:cs="Times New Roman"/>
+        </w:rPr>
+        <w:t>SET A PLAN:</w:t>
+      </w:r>
+    </w:p>
+    <w:p>
+      <w:pPr>
+        <w:rPr>
+          <w:rFonts w:ascii="Times New Roman" w:hAnsi="Times New Roman" w:cs="Times New Roman"/>
+        </w:rPr>
+      </w:pPr>
+      <w:r>
+        <w:rPr>
+          <w:rFonts w:ascii="Times New Roman" w:hAnsi="Times New Roman" w:cs="Times New Roman"/>
+        </w:rPr>
+        <w:t>If the little girl counts up to fifty, we know that the first finger will be numbered 1. The pinky will be numbered 5. Counting this way 1-5 = all 5 fingers. Going backward pinky to thumb will end up being 20. If she continues this way she will land on the thumb.</w:t>
+      </w:r>
+    </w:p>
+    <w:p>
+      <w:pPr>
+        <w:rPr>
+          <w:rFonts w:ascii="Times New Roman" w:hAnsi="Times New Roman" w:cs="Times New Roman"/>
+        </w:rPr>
+      </w:pPr>
       <w:bookmarkStart w:id="0" w:name="_GoBack"/>
+      <w:r>
+        <w:rPr>
+          <w:rFonts w:ascii="Times New Roman" w:hAnsi="Times New Roman" w:cs="Times New Roman"/>
+          <w:noProof/>
+        </w:rPr>
+        <w:drawing>
+          <wp:inline distT="0" distB="0" distL="0" distR="0" wp14:anchorId="487ADF1C" wp14:editId="742D56E1">
+            <wp:extent cx="5549900" cy="3086100"/>
+            <wp:effectExtent l="50800" t="0" r="38100" b="0"/>
+            <wp:docPr id="2" name="Diagram 2"/>
+            <wp:cNvGraphicFramePr/>
+            <a:graphic xmlns:a="http://schemas.openxmlformats.org/drawingml/2006/main">
+              <a:graphicData uri="http://schemas.openxmlformats.org/drawingml/2006/diagram">
+                <dgm:relIds xmlns:dgm="http://schemas.openxmlformats.org/drawingml/2006/diagram" xmlns:r="http://schemas.openxmlformats.org/officeDocument/2006/relationships" r:dm="rId10" r:lo="rId11" r:qs="rId12" r:cs="rId13"/>
+              </a:graphicData>
+            </a:graphic>
+          </wp:inline>
+        </w:drawing>
+      </w:r>
       <w:bookmarkEnd w:id="0"/>
+    </w:p>
+    <w:p>
+      <w:pPr>
+        <w:rPr>
+          <w:rFonts w:ascii="Times New Roman" w:hAnsi="Times New Roman" w:cs="Times New Roman"/>
+        </w:rPr>
+      </w:pPr>
+    </w:p>
+    <w:p>
+      <w:pPr>
+        <w:rPr>
+          <w:rFonts w:ascii="Times New Roman" w:hAnsi="Times New Roman" w:cs="Times New Roman"/>
+        </w:rPr>
+      </w:pPr>
+    </w:p>
+    <w:p>
+      <w:pPr>
+        <w:rPr>
+          <w:rFonts w:ascii="Times New Roman" w:hAnsi="Times New Roman" w:cs="Times New Roman"/>
+        </w:rPr>
+      </w:pPr>
+    </w:p>
+    <w:p>
+      <w:pPr>
+        <w:rPr>
+          <w:rFonts w:ascii="Times New Roman" w:hAnsi="Times New Roman" w:cs="Times New Roman"/>
+        </w:rPr>
+      </w:pPr>
     </w:p>
     <w:p>
       <w:pPr>
@@ -1438,6 +1765,753 @@
 </file>
 
 <file path=word/diagrams/colors1.xml><?xml version="1.0" encoding="utf-8"?>
+<dgm:colorsDef xmlns:dgm="http://schemas.openxmlformats.org/drawingml/2006/diagram" xmlns:a="http://schemas.openxmlformats.org/drawingml/2006/main" uniqueId="urn:microsoft.com/office/officeart/2005/8/colors/accent1_2">
+  <dgm:title val=""/>
+  <dgm:desc val=""/>
+  <dgm:catLst>
+    <dgm:cat type="accent1" pri="11200"/>
+  </dgm:catLst>
+  <dgm:styleLbl name="node0">
+    <dgm:fillClrLst meth="repeat">
+      <a:schemeClr val="accent1"/>
+    </dgm:fillClrLst>
+    <dgm:linClrLst meth="repeat">
+      <a:schemeClr val="lt1"/>
+    </dgm:linClrLst>
+    <dgm:effectClrLst/>
+    <dgm:txLinClrLst/>
+    <dgm:txFillClrLst/>
+    <dgm:txEffectClrLst/>
+  </dgm:styleLbl>
+  <dgm:styleLbl name="alignNode1">
+    <dgm:fillClrLst meth="repeat">
+      <a:schemeClr val="accent1"/>
+    </dgm:fillClrLst>
+    <dgm:linClrLst meth="repeat">
+      <a:schemeClr val="accent1"/>
+    </dgm:linClrLst>
+    <dgm:effectClrLst/>
+    <dgm:txLinClrLst/>
+    <dgm:txFillClrLst/>
+    <dgm:txEffectClrLst/>
+  </dgm:styleLbl>
+  <dgm:styleLbl name="node1">
+    <dgm:fillClrLst meth="repeat">
+      <a:schemeClr val="accent1"/>
+    </dgm:fillClrLst>
+    <dgm:linClrLst meth="repeat">
+      <a:schemeClr val="lt1"/>
+    </dgm:linClrLst>
+    <dgm:effectClrLst/>
+    <dgm:txLinClrLst/>
+    <dgm:txFillClrLst/>
+    <dgm:txEffectClrLst/>
+  </dgm:styleLbl>
+  <dgm:styleLbl name="lnNode1">
+    <dgm:fillClrLst meth="repeat">
+      <a:schemeClr val="accent1"/>
+    </dgm:fillClrLst>
+    <dgm:linClrLst meth="repeat">
+      <a:schemeClr val="lt1"/>
+    </dgm:linClrLst>
+    <dgm:effectClrLst/>
+    <dgm:txLinClrLst/>
+    <dgm:txFillClrLst/>
+    <dgm:txEffectClrLst/>
+  </dgm:styleLbl>
+  <dgm:styleLbl name="vennNode1">
+    <dgm:fillClrLst meth="repeat">
+      <a:schemeClr val="accent1">
+        <a:alpha val="50000"/>
+      </a:schemeClr>
+    </dgm:fillClrLst>
+    <dgm:linClrLst meth="repeat">
+      <a:schemeClr val="lt1"/>
+    </dgm:linClrLst>
+    <dgm:effectClrLst/>
+    <dgm:txLinClrLst/>
+    <dgm:txFillClrLst/>
+    <dgm:txEffectClrLst/>
+  </dgm:styleLbl>
+  <dgm:styleLbl name="node2">
+    <dgm:fillClrLst meth="repeat">
+      <a:schemeClr val="accent1"/>
+    </dgm:fillClrLst>
+    <dgm:linClrLst meth="repeat">
+      <a:schemeClr val="lt1"/>
+    </dgm:linClrLst>
+    <dgm:effectClrLst/>
+    <dgm:txLinClrLst/>
+    <dgm:txFillClrLst/>
+    <dgm:txEffectClrLst/>
+  </dgm:styleLbl>
+  <dgm:styleLbl name="node3">
+    <dgm:fillClrLst meth="repeat">
+      <a:schemeClr val="accent1"/>
+    </dgm:fillClrLst>
+    <dgm:linClrLst meth="repeat">
+      <a:schemeClr val="lt1"/>
+    </dgm:linClrLst>
+    <dgm:effectClrLst/>
+    <dgm:txLinClrLst/>
+    <dgm:txFillClrLst/>
+    <dgm:txEffectClrLst/>
+  </dgm:styleLbl>
+  <dgm:styleLbl name="node4">
+    <dgm:fillClrLst meth="repeat">
+      <a:schemeClr val="accent1"/>
+    </dgm:fillClrLst>
+    <dgm:linClrLst meth="repeat">
+      <a:schemeClr val="lt1"/>
+    </dgm:linClrLst>
+    <dgm:effectClrLst/>
+    <dgm:txLinClrLst/>
+    <dgm:txFillClrLst/>
+    <dgm:txEffectClrLst/>
+  </dgm:styleLbl>
+  <dgm:styleLbl name="fgImgPlace1">
+    <dgm:fillClrLst meth="repeat">
+      <a:schemeClr val="accent1">
+        <a:tint val="50000"/>
+      </a:schemeClr>
+    </dgm:fillClrLst>
+    <dgm:linClrLst meth="repeat">
+      <a:schemeClr val="lt1"/>
+    </dgm:linClrLst>
+    <dgm:effectClrLst/>
+    <dgm:txLinClrLst/>
+    <dgm:txFillClrLst meth="repeat">
+      <a:schemeClr val="lt1"/>
+    </dgm:txFillClrLst>
+    <dgm:txEffectClrLst/>
+  </dgm:styleLbl>
+  <dgm:styleLbl name="alignImgPlace1">
+    <dgm:fillClrLst meth="repeat">
+      <a:schemeClr val="accent1">
+        <a:tint val="50000"/>
+      </a:schemeClr>
+    </dgm:fillClrLst>
+    <dgm:linClrLst meth="repeat">
+      <a:schemeClr val="lt1"/>
+    </dgm:linClrLst>
+    <dgm:effectClrLst/>
+    <dgm:txLinClrLst/>
+    <dgm:txFillClrLst meth="repeat">
+      <a:schemeClr val="lt1"/>
+    </dgm:txFillClrLst>
+    <dgm:txEffectClrLst/>
+  </dgm:styleLbl>
+  <dgm:styleLbl name="bgImgPlace1">
+    <dgm:fillClrLst meth="repeat">
+      <a:schemeClr val="accent1">
+        <a:tint val="50000"/>
+      </a:schemeClr>
+    </dgm:fillClrLst>
+    <dgm:linClrLst meth="repeat">
+      <a:schemeClr val="lt1"/>
+    </dgm:linClrLst>
+    <dgm:effectClrLst/>
+    <dgm:txLinClrLst/>
+    <dgm:txFillClrLst meth="repeat">
+      <a:schemeClr val="lt1"/>
+    </dgm:txFillClrLst>
+    <dgm:txEffectClrLst/>
+  </dgm:styleLbl>
+  <dgm:styleLbl name="sibTrans2D1">
+    <dgm:fillClrLst meth="repeat">
+      <a:schemeClr val="accent1">
+        <a:tint val="60000"/>
+      </a:schemeClr>
+    </dgm:fillClrLst>
+    <dgm:linClrLst meth="repeat">
+      <a:schemeClr val="accent1">
+        <a:tint val="60000"/>
+      </a:schemeClr>
+    </dgm:linClrLst>
+    <dgm:effectClrLst/>
+    <dgm:txLinClrLst/>
+    <dgm:txFillClrLst/>
+    <dgm:txEffectClrLst/>
+  </dgm:styleLbl>
+  <dgm:styleLbl name="fgSibTrans2D1">
+    <dgm:fillClrLst meth="repeat">
+      <a:schemeClr val="accent1">
+        <a:tint val="60000"/>
+      </a:schemeClr>
+    </dgm:fillClrLst>
+    <dgm:linClrLst meth="repeat">
+      <a:schemeClr val="accent1">
+        <a:tint val="60000"/>
+      </a:schemeClr>
+    </dgm:linClrLst>
+    <dgm:effectClrLst/>
+    <dgm:txLinClrLst/>
+    <dgm:txFillClrLst/>
+    <dgm:txEffectClrLst/>
+  </dgm:styleLbl>
+  <dgm:styleLbl name="bgSibTrans2D1">
+    <dgm:fillClrLst meth="repeat">
+      <a:schemeClr val="accent1">
+        <a:tint val="60000"/>
+      </a:schemeClr>
+    </dgm:fillClrLst>
+    <dgm:linClrLst meth="repeat">
+      <a:schemeClr val="accent1">
+        <a:tint val="60000"/>
+      </a:schemeClr>
+    </dgm:linClrLst>
+    <dgm:effectClrLst/>
+    <dgm:txLinClrLst/>
+    <dgm:txFillClrLst/>
+    <dgm:txEffectClrLst/>
+  </dgm:styleLbl>
+  <dgm:styleLbl name="sibTrans1D1">
+    <dgm:fillClrLst meth="repeat">
+      <a:schemeClr val="accent1"/>
+    </dgm:fillClrLst>
+    <dgm:linClrLst meth="repeat">
+      <a:schemeClr val="accent1"/>
+    </dgm:linClrLst>
+    <dgm:effectClrLst/>
+    <dgm:txLinClrLst/>
+    <dgm:txFillClrLst meth="repeat">
+      <a:schemeClr val="tx1"/>
+    </dgm:txFillClrLst>
+    <dgm:txEffectClrLst/>
+  </dgm:styleLbl>
+  <dgm:styleLbl name="callout">
+    <dgm:fillClrLst meth="repeat">
+      <a:schemeClr val="accent1"/>
+    </dgm:fillClrLst>
+    <dgm:linClrLst meth="repeat">
+      <a:schemeClr val="accent1">
+        <a:tint val="50000"/>
+      </a:schemeClr>
+    </dgm:linClrLst>
+    <dgm:effectClrLst/>
+    <dgm:txLinClrLst/>
+    <dgm:txFillClrLst meth="repeat">
+      <a:schemeClr val="tx1"/>
+    </dgm:txFillClrLst>
+    <dgm:txEffectClrLst/>
+  </dgm:styleLbl>
+  <dgm:styleLbl name="asst0">
+    <dgm:fillClrLst meth="repeat">
+      <a:schemeClr val="accent1"/>
+    </dgm:fillClrLst>
+    <dgm:linClrLst meth="repeat">
+      <a:schemeClr val="lt1"/>
+    </dgm:linClrLst>
+    <dgm:effectClrLst/>
+    <dgm:txLinClrLst/>
+    <dgm:txFillClrLst/>
+    <dgm:txEffectClrLst/>
+  </dgm:styleLbl>
+  <dgm:styleLbl name="asst1">
+    <dgm:fillClrLst meth="repeat">
+      <a:schemeClr val="accent1"/>
+    </dgm:fillClrLst>
+    <dgm:linClrLst meth="repeat">
+      <a:schemeClr val="lt1"/>
+    </dgm:linClrLst>
+    <dgm:effectClrLst/>
+    <dgm:txLinClrLst/>
+    <dgm:txFillClrLst/>
+    <dgm:txEffectClrLst/>
+  </dgm:styleLbl>
+  <dgm:styleLbl name="asst2">
+    <dgm:fillClrLst meth="repeat">
+      <a:schemeClr val="accent1"/>
+    </dgm:fillClrLst>
+    <dgm:linClrLst meth="repeat">
+      <a:schemeClr val="lt1"/>
+    </dgm:linClrLst>
+    <dgm:effectClrLst/>
+    <dgm:txLinClrLst/>
+    <dgm:txFillClrLst/>
+    <dgm:txEffectClrLst/>
+  </dgm:styleLbl>
+  <dgm:styleLbl name="asst3">
+    <dgm:fillClrLst meth="repeat">
+      <a:schemeClr val="accent1"/>
+    </dgm:fillClrLst>
+    <dgm:linClrLst meth="repeat">
+      <a:schemeClr val="lt1"/>
+    </dgm:linClrLst>
+    <dgm:effectClrLst/>
+    <dgm:txLinClrLst/>
+    <dgm:txFillClrLst/>
+    <dgm:txEffectClrLst/>
+  </dgm:styleLbl>
+  <dgm:styleLbl name="asst4">
+    <dgm:fillClrLst meth="repeat">
+      <a:schemeClr val="accent1"/>
+    </dgm:fillClrLst>
+    <dgm:linClrLst meth="repeat">
+      <a:schemeClr val="lt1"/>
+    </dgm:linClrLst>
+    <dgm:effectClrLst/>
+    <dgm:txLinClrLst/>
+    <dgm:txFillClrLst/>
+    <dgm:txEffectClrLst/>
+  </dgm:styleLbl>
+  <dgm:styleLbl name="parChTrans2D1">
+    <dgm:fillClrLst meth="repeat">
+      <a:schemeClr val="accent1">
+        <a:tint val="60000"/>
+      </a:schemeClr>
+    </dgm:fillClrLst>
+    <dgm:linClrLst meth="repeat">
+      <a:schemeClr val="accent1">
+        <a:tint val="60000"/>
+      </a:schemeClr>
+    </dgm:linClrLst>
+    <dgm:effectClrLst/>
+    <dgm:txLinClrLst/>
+    <dgm:txFillClrLst meth="repeat">
+      <a:schemeClr val="lt1"/>
+    </dgm:txFillClrLst>
+    <dgm:txEffectClrLst/>
+  </dgm:styleLbl>
+  <dgm:styleLbl name="parChTrans2D2">
+    <dgm:fillClrLst meth="repeat">
+      <a:schemeClr val="accent1"/>
+    </dgm:fillClrLst>
+    <dgm:linClrLst meth="repeat">
+      <a:schemeClr val="accent1"/>
+    </dgm:linClrLst>
+    <dgm:effectClrLst/>
+    <dgm:txLinClrLst/>
+    <dgm:txFillClrLst meth="repeat">
+      <a:schemeClr val="lt1"/>
+    </dgm:txFillClrLst>
+    <dgm:txEffectClrLst/>
+  </dgm:styleLbl>
+  <dgm:styleLbl name="parChTrans2D3">
+    <dgm:fillClrLst meth="repeat">
+      <a:schemeClr val="accent1"/>
+    </dgm:fillClrLst>
+    <dgm:linClrLst meth="repeat">
+      <a:schemeClr val="accent1"/>
+    </dgm:linClrLst>
+    <dgm:effectClrLst/>
+    <dgm:txLinClrLst/>
+    <dgm:txFillClrLst meth="repeat">
+      <a:schemeClr val="lt1"/>
+    </dgm:txFillClrLst>
+    <dgm:txEffectClrLst/>
+  </dgm:styleLbl>
+  <dgm:styleLbl name="parChTrans2D4">
+    <dgm:fillClrLst meth="repeat">
+      <a:schemeClr val="accent1"/>
+    </dgm:fillClrLst>
+    <dgm:linClrLst meth="repeat">
+      <a:schemeClr val="accent1"/>
+    </dgm:linClrLst>
+    <dgm:effectClrLst/>
+    <dgm:txLinClrLst/>
+    <dgm:txFillClrLst meth="repeat">
+      <a:schemeClr val="lt1"/>
+    </dgm:txFillClrLst>
+    <dgm:txEffectClrLst/>
+  </dgm:styleLbl>
+  <dgm:styleLbl name="parChTrans1D1">
+    <dgm:fillClrLst meth="repeat">
+      <a:schemeClr val="accent1"/>
+    </dgm:fillClrLst>
+    <dgm:linClrLst meth="repeat">
+      <a:schemeClr val="accent1">
+        <a:shade val="60000"/>
+      </a:schemeClr>
+    </dgm:linClrLst>
+    <dgm:effectClrLst/>
+    <dgm:txLinClrLst/>
+    <dgm:txFillClrLst meth="repeat">
+      <a:schemeClr val="tx1"/>
+    </dgm:txFillClrLst>
+    <dgm:txEffectClrLst/>
+  </dgm:styleLbl>
+  <dgm:styleLbl name="parChTrans1D2">
+    <dgm:fillClrLst meth="repeat">
+      <a:schemeClr val="accent1"/>
+    </dgm:fillClrLst>
+    <dgm:linClrLst meth="repeat">
+      <a:schemeClr val="accent1">
+        <a:shade val="60000"/>
+      </a:schemeClr>
+    </dgm:linClrLst>
+    <dgm:effectClrLst/>
+    <dgm:txLinClrLst/>
+    <dgm:txFillClrLst meth="repeat">
+      <a:schemeClr val="tx1"/>
+    </dgm:txFillClrLst>
+    <dgm:txEffectClrLst/>
+  </dgm:styleLbl>
+  <dgm:styleLbl name="parChTrans1D3">
+    <dgm:fillClrLst meth="repeat">
+      <a:schemeClr val="accent1"/>
+    </dgm:fillClrLst>
+    <dgm:linClrLst meth="repeat">
+      <a:schemeClr val="accent1">
+        <a:shade val="80000"/>
+      </a:schemeClr>
+    </dgm:linClrLst>
+    <dgm:effectClrLst/>
+    <dgm:txLinClrLst/>
+    <dgm:txFillClrLst meth="repeat">
+      <a:schemeClr val="tx1"/>
+    </dgm:txFillClrLst>
+    <dgm:txEffectClrLst/>
+  </dgm:styleLbl>
+  <dgm:styleLbl name="parChTrans1D4">
+    <dgm:fillClrLst meth="repeat">
+      <a:schemeClr val="accent1"/>
+    </dgm:fillClrLst>
+    <dgm:linClrLst meth="repeat">
+      <a:schemeClr val="accent1">
+        <a:shade val="80000"/>
+      </a:schemeClr>
+    </dgm:linClrLst>
+    <dgm:effectClrLst/>
+    <dgm:txLinClrLst/>
+    <dgm:txFillClrLst meth="repeat">
+      <a:schemeClr val="tx1"/>
+    </dgm:txFillClrLst>
+    <dgm:txEffectClrLst/>
+  </dgm:styleLbl>
+  <dgm:styleLbl name="fgAcc1">
+    <dgm:fillClrLst meth="repeat">
+      <a:schemeClr val="lt1">
+        <a:alpha val="90000"/>
+      </a:schemeClr>
+    </dgm:fillClrLst>
+    <dgm:linClrLst meth="repeat">
+      <a:schemeClr val="accent1"/>
+    </dgm:linClrLst>
+    <dgm:effectClrLst/>
+    <dgm:txLinClrLst/>
+    <dgm:txFillClrLst meth="repeat">
+      <a:schemeClr val="dk1"/>
+    </dgm:txFillClrLst>
+    <dgm:txEffectClrLst/>
+  </dgm:styleLbl>
+  <dgm:styleLbl name="conFgAcc1">
+    <dgm:fillClrLst meth="repeat">
+      <a:schemeClr val="lt1">
+        <a:alpha val="90000"/>
+      </a:schemeClr>
+    </dgm:fillClrLst>
+    <dgm:linClrLst meth="repeat">
+      <a:schemeClr val="accent1"/>
+    </dgm:linClrLst>
+    <dgm:effectClrLst/>
+    <dgm:txLinClrLst/>
+    <dgm:txFillClrLst meth="repeat">
+      <a:schemeClr val="dk1"/>
+    </dgm:txFillClrLst>
+    <dgm:txEffectClrLst/>
+  </dgm:styleLbl>
+  <dgm:styleLbl name="alignAcc1">
+    <dgm:fillClrLst meth="repeat">
+      <a:schemeClr val="lt1">
+        <a:alpha val="90000"/>
+      </a:schemeClr>
+    </dgm:fillClrLst>
+    <dgm:linClrLst meth="repeat">
+      <a:schemeClr val="accent1"/>
+    </dgm:linClrLst>
+    <dgm:effectClrLst/>
+    <dgm:txLinClrLst/>
+    <dgm:txFillClrLst meth="repeat">
+      <a:schemeClr val="dk1"/>
+    </dgm:txFillClrLst>
+    <dgm:txEffectClrLst/>
+  </dgm:styleLbl>
+  <dgm:styleLbl name="trAlignAcc1">
+    <dgm:fillClrLst meth="repeat">
+      <a:schemeClr val="lt1">
+        <a:alpha val="40000"/>
+      </a:schemeClr>
+    </dgm:fillClrLst>
+    <dgm:linClrLst meth="repeat">
+      <a:schemeClr val="accent1"/>
+    </dgm:linClrLst>
+    <dgm:effectClrLst/>
+    <dgm:txLinClrLst/>
+    <dgm:txFillClrLst meth="repeat">
+      <a:schemeClr val="dk1"/>
+    </dgm:txFillClrLst>
+    <dgm:txEffectClrLst/>
+  </dgm:styleLbl>
+  <dgm:styleLbl name="bgAcc1">
+    <dgm:fillClrLst meth="repeat">
+      <a:schemeClr val="lt1">
+        <a:alpha val="90000"/>
+      </a:schemeClr>
+    </dgm:fillClrLst>
+    <dgm:linClrLst meth="repeat">
+      <a:schemeClr val="accent1"/>
+    </dgm:linClrLst>
+    <dgm:effectClrLst/>
+    <dgm:txLinClrLst/>
+    <dgm:txFillClrLst meth="repeat">
+      <a:schemeClr val="dk1"/>
+    </dgm:txFillClrLst>
+    <dgm:txEffectClrLst/>
+  </dgm:styleLbl>
+  <dgm:styleLbl name="solidFgAcc1">
+    <dgm:fillClrLst meth="repeat">
+      <a:schemeClr val="lt1"/>
+    </dgm:fillClrLst>
+    <dgm:linClrLst meth="repeat">
+      <a:schemeClr val="accent1"/>
+    </dgm:linClrLst>
+    <dgm:effectClrLst/>
+    <dgm:txLinClrLst/>
+    <dgm:txFillClrLst meth="repeat">
+      <a:schemeClr val="dk1"/>
+    </dgm:txFillClrLst>
+    <dgm:txEffectClrLst/>
+  </dgm:styleLbl>
+  <dgm:styleLbl name="solidAlignAcc1">
+    <dgm:fillClrLst meth="repeat">
+      <a:schemeClr val="lt1"/>
+    </dgm:fillClrLst>
+    <dgm:linClrLst meth="repeat">
+      <a:schemeClr val="accent1"/>
+    </dgm:linClrLst>
+    <dgm:effectClrLst/>
+    <dgm:txLinClrLst/>
+    <dgm:txFillClrLst meth="repeat">
+      <a:schemeClr val="dk1"/>
+    </dgm:txFillClrLst>
+    <dgm:txEffectClrLst/>
+  </dgm:styleLbl>
+  <dgm:styleLbl name="solidBgAcc1">
+    <dgm:fillClrLst meth="repeat">
+      <a:schemeClr val="lt1"/>
+    </dgm:fillClrLst>
+    <dgm:linClrLst meth="repeat">
+      <a:schemeClr val="accent1"/>
+    </dgm:linClrLst>
+    <dgm:effectClrLst/>
+    <dgm:txLinClrLst/>
+    <dgm:txFillClrLst meth="repeat">
+      <a:schemeClr val="dk1"/>
+    </dgm:txFillClrLst>
+    <dgm:txEffectClrLst/>
+  </dgm:styleLbl>
+  <dgm:styleLbl name="fgAccFollowNode1">
+    <dgm:fillClrLst meth="repeat">
+      <a:schemeClr val="accent1">
+        <a:alpha val="90000"/>
+        <a:tint val="40000"/>
+      </a:schemeClr>
+    </dgm:fillClrLst>
+    <dgm:linClrLst meth="repeat">
+      <a:schemeClr val="accent1">
+        <a:alpha val="90000"/>
+        <a:tint val="40000"/>
+      </a:schemeClr>
+    </dgm:linClrLst>
+    <dgm:effectClrLst/>
+    <dgm:txLinClrLst/>
+    <dgm:txFillClrLst meth="repeat">
+      <a:schemeClr val="dk1"/>
+    </dgm:txFillClrLst>
+    <dgm:txEffectClrLst/>
+  </dgm:styleLbl>
+  <dgm:styleLbl name="alignAccFollowNode1">
+    <dgm:fillClrLst meth="repeat">
+      <a:schemeClr val="accent1">
+        <a:alpha val="90000"/>
+        <a:tint val="40000"/>
+      </a:schemeClr>
+    </dgm:fillClrLst>
+    <dgm:linClrLst meth="repeat">
+      <a:schemeClr val="accent1">
+        <a:alpha val="90000"/>
+        <a:tint val="40000"/>
+      </a:schemeClr>
+    </dgm:linClrLst>
+    <dgm:effectClrLst/>
+    <dgm:txLinClrLst/>
+    <dgm:txFillClrLst meth="repeat">
+      <a:schemeClr val="dk1"/>
+    </dgm:txFillClrLst>
+    <dgm:txEffectClrLst/>
+  </dgm:styleLbl>
+  <dgm:styleLbl name="bgAccFollowNode1">
+    <dgm:fillClrLst meth="repeat">
+      <a:schemeClr val="accent1">
+        <a:alpha val="90000"/>
+        <a:tint val="40000"/>
+      </a:schemeClr>
+    </dgm:fillClrLst>
+    <dgm:linClrLst meth="repeat">
+      <a:schemeClr val="accent1">
+        <a:alpha val="90000"/>
+        <a:tint val="40000"/>
+      </a:schemeClr>
+    </dgm:linClrLst>
+    <dgm:effectClrLst/>
+    <dgm:txLinClrLst/>
+    <dgm:txFillClrLst meth="repeat">
+      <a:schemeClr val="dk1"/>
+    </dgm:txFillClrLst>
+    <dgm:txEffectClrLst/>
+  </dgm:styleLbl>
+  <dgm:styleLbl name="fgAcc0">
+    <dgm:fillClrLst meth="repeat">
+      <a:schemeClr val="lt1">
+        <a:alpha val="90000"/>
+      </a:schemeClr>
+    </dgm:fillClrLst>
+    <dgm:linClrLst meth="repeat">
+      <a:schemeClr val="accent1"/>
+    </dgm:linClrLst>
+    <dgm:effectClrLst/>
+    <dgm:txLinClrLst/>
+    <dgm:txFillClrLst meth="repeat">
+      <a:schemeClr val="dk1"/>
+    </dgm:txFillClrLst>
+    <dgm:txEffectClrLst/>
+  </dgm:styleLbl>
+  <dgm:styleLbl name="fgAcc2">
+    <dgm:fillClrLst meth="repeat">
+      <a:schemeClr val="lt1">
+        <a:alpha val="90000"/>
+      </a:schemeClr>
+    </dgm:fillClrLst>
+    <dgm:linClrLst meth="repeat">
+      <a:schemeClr val="accent1"/>
+    </dgm:linClrLst>
+    <dgm:effectClrLst/>
+    <dgm:txLinClrLst/>
+    <dgm:txFillClrLst meth="repeat">
+      <a:schemeClr val="dk1"/>
+    </dgm:txFillClrLst>
+    <dgm:txEffectClrLst/>
+  </dgm:styleLbl>
+  <dgm:styleLbl name="fgAcc3">
+    <dgm:fillClrLst meth="repeat">
+      <a:schemeClr val="lt1">
+        <a:alpha val="90000"/>
+      </a:schemeClr>
+    </dgm:fillClrLst>
+    <dgm:linClrLst meth="repeat">
+      <a:schemeClr val="accent1"/>
+    </dgm:linClrLst>
+    <dgm:effectClrLst/>
+    <dgm:txLinClrLst/>
+    <dgm:txFillClrLst meth="repeat">
+      <a:schemeClr val="dk1"/>
+    </dgm:txFillClrLst>
+    <dgm:txEffectClrLst/>
+  </dgm:styleLbl>
+  <dgm:styleLbl name="fgAcc4">
+    <dgm:fillClrLst meth="repeat">
+      <a:schemeClr val="lt1">
+        <a:alpha val="90000"/>
+      </a:schemeClr>
+    </dgm:fillClrLst>
+    <dgm:linClrLst meth="repeat">
+      <a:schemeClr val="accent1"/>
+    </dgm:linClrLst>
+    <dgm:effectClrLst/>
+    <dgm:txLinClrLst/>
+    <dgm:txFillClrLst meth="repeat">
+      <a:schemeClr val="dk1"/>
+    </dgm:txFillClrLst>
+    <dgm:txEffectClrLst/>
+  </dgm:styleLbl>
+  <dgm:styleLbl name="bgShp">
+    <dgm:fillClrLst meth="repeat">
+      <a:schemeClr val="accent1">
+        <a:tint val="40000"/>
+      </a:schemeClr>
+    </dgm:fillClrLst>
+    <dgm:linClrLst meth="repeat">
+      <a:schemeClr val="accent1"/>
+    </dgm:linClrLst>
+    <dgm:effectClrLst/>
+    <dgm:txLinClrLst/>
+    <dgm:txFillClrLst meth="repeat">
+      <a:schemeClr val="dk1"/>
+    </dgm:txFillClrLst>
+    <dgm:txEffectClrLst/>
+  </dgm:styleLbl>
+  <dgm:styleLbl name="dkBgShp">
+    <dgm:fillClrLst meth="repeat">
+      <a:schemeClr val="accent1">
+        <a:shade val="80000"/>
+      </a:schemeClr>
+    </dgm:fillClrLst>
+    <dgm:linClrLst meth="repeat">
+      <a:schemeClr val="accent1"/>
+    </dgm:linClrLst>
+    <dgm:effectClrLst/>
+    <dgm:txLinClrLst/>
+    <dgm:txFillClrLst meth="repeat">
+      <a:schemeClr val="lt1"/>
+    </dgm:txFillClrLst>
+    <dgm:txEffectClrLst/>
+  </dgm:styleLbl>
+  <dgm:styleLbl name="trBgShp">
+    <dgm:fillClrLst meth="repeat">
+      <a:schemeClr val="accent1">
+        <a:tint val="50000"/>
+        <a:alpha val="40000"/>
+      </a:schemeClr>
+    </dgm:fillClrLst>
+    <dgm:linClrLst meth="repeat">
+      <a:schemeClr val="accent1"/>
+    </dgm:linClrLst>
+    <dgm:effectClrLst/>
+    <dgm:txLinClrLst/>
+    <dgm:txFillClrLst meth="repeat">
+      <a:schemeClr val="lt1"/>
+    </dgm:txFillClrLst>
+    <dgm:txEffectClrLst/>
+  </dgm:styleLbl>
+  <dgm:styleLbl name="fgShp">
+    <dgm:fillClrLst meth="repeat">
+      <a:schemeClr val="accent1">
+        <a:tint val="60000"/>
+      </a:schemeClr>
+    </dgm:fillClrLst>
+    <dgm:linClrLst meth="repeat">
+      <a:schemeClr val="lt1"/>
+    </dgm:linClrLst>
+    <dgm:effectClrLst/>
+    <dgm:txLinClrLst/>
+    <dgm:txFillClrLst meth="repeat">
+      <a:schemeClr val="dk1"/>
+    </dgm:txFillClrLst>
+    <dgm:txEffectClrLst/>
+  </dgm:styleLbl>
+  <dgm:styleLbl name="revTx">
+    <dgm:fillClrLst meth="repeat">
+      <a:schemeClr val="lt1">
+        <a:alpha val="0"/>
+      </a:schemeClr>
+    </dgm:fillClrLst>
+    <dgm:linClrLst meth="repeat">
+      <a:schemeClr val="dk1">
+        <a:alpha val="0"/>
+      </a:schemeClr>
+    </dgm:linClrLst>
+    <dgm:effectClrLst/>
+    <dgm:txLinClrLst/>
+    <dgm:txFillClrLst meth="repeat">
+      <a:schemeClr val="tx1"/>
+    </dgm:txFillClrLst>
+    <dgm:txEffectClrLst/>
+  </dgm:styleLbl>
+</dgm:colorsDef>
+</file>
+
+<file path=word/diagrams/colors2.xml><?xml version="1.0" encoding="utf-8"?>
 <dgm:colorsDef xmlns:dgm="http://schemas.openxmlformats.org/drawingml/2006/diagram" xmlns:a="http://schemas.openxmlformats.org/drawingml/2006/main" uniqueId="urn:microsoft.com/office/officeart/2005/8/colors/accent1_2">
   <dgm:title val=""/>
   <dgm:desc val=""/>
@@ -2681,6 +3755,364 @@
   <dgm:extLst>
     <a:ext uri="http://schemas.microsoft.com/office/drawing/2008/diagram">
       <dsp:dataModelExt xmlns:dsp="http://schemas.microsoft.com/office/drawing/2008/diagram" relId="rId9" minVer="http://schemas.openxmlformats.org/drawingml/2006/diagram"/>
+    </a:ext>
+  </dgm:extLst>
+</dgm:dataModel>
+</file>
+
+<file path=word/diagrams/data2.xml><?xml version="1.0" encoding="utf-8"?>
+<dgm:dataModel xmlns:dgm="http://schemas.openxmlformats.org/drawingml/2006/diagram" xmlns:a="http://schemas.openxmlformats.org/drawingml/2006/main">
+  <dgm:ptLst>
+    <dgm:pt modelId="{B2A5DAB6-A1A7-714C-A829-727492551B00}" type="doc">
+      <dgm:prSet loTypeId="urn:microsoft.com/office/officeart/2005/8/layout/default" loCatId="" qsTypeId="urn:microsoft.com/office/officeart/2005/8/quickstyle/simple4" qsCatId="simple" csTypeId="urn:microsoft.com/office/officeart/2005/8/colors/accent1_2" csCatId="accent1" phldr="1"/>
+      <dgm:spPr/>
+      <dgm:t>
+        <a:bodyPr/>
+        <a:lstStyle/>
+        <a:p>
+          <a:endParaRPr lang="en-US"/>
+        </a:p>
+      </dgm:t>
+    </dgm:pt>
+    <dgm:pt modelId="{D80DBE9D-259F-354D-804B-C205E1657DE9}">
+      <dgm:prSet phldrT="[Text]"/>
+      <dgm:spPr/>
+      <dgm:t>
+        <a:bodyPr/>
+        <a:lstStyle/>
+        <a:p>
+          <a:r>
+            <a:rPr lang="en-US"/>
+            <a:t>Thumb</a:t>
+          </a:r>
+        </a:p>
+      </dgm:t>
+    </dgm:pt>
+    <dgm:pt modelId="{A5663B3E-81AB-3E4A-A93D-45EF025FBF96}" type="parTrans" cxnId="{CED094A9-0F24-9A43-BD96-5D7BABE3A4CA}">
+      <dgm:prSet/>
+      <dgm:spPr/>
+      <dgm:t>
+        <a:bodyPr/>
+        <a:lstStyle/>
+        <a:p>
+          <a:endParaRPr lang="en-US"/>
+        </a:p>
+      </dgm:t>
+    </dgm:pt>
+    <dgm:pt modelId="{1D0E930C-0266-0949-9F5E-B059CF4C4687}" type="sibTrans" cxnId="{CED094A9-0F24-9A43-BD96-5D7BABE3A4CA}">
+      <dgm:prSet/>
+      <dgm:spPr/>
+      <dgm:t>
+        <a:bodyPr/>
+        <a:lstStyle/>
+        <a:p>
+          <a:endParaRPr lang="en-US"/>
+        </a:p>
+      </dgm:t>
+    </dgm:pt>
+    <dgm:pt modelId="{14CA6A38-6769-1041-A059-4FB58F01C250}">
+      <dgm:prSet phldrT="[Text]"/>
+      <dgm:spPr/>
+      <dgm:t>
+        <a:bodyPr/>
+        <a:lstStyle/>
+        <a:p>
+          <a:r>
+            <a:rPr lang="en-US"/>
+            <a:t>1ST	</a:t>
+          </a:r>
+        </a:p>
+      </dgm:t>
+    </dgm:pt>
+    <dgm:pt modelId="{F9F02C7B-3688-D34D-B8CA-82A57E2F840A}" type="parTrans" cxnId="{E4DBE4F7-28DE-A649-8D86-B0A1660CFCA2}">
+      <dgm:prSet/>
+      <dgm:spPr/>
+      <dgm:t>
+        <a:bodyPr/>
+        <a:lstStyle/>
+        <a:p>
+          <a:endParaRPr lang="en-US"/>
+        </a:p>
+      </dgm:t>
+    </dgm:pt>
+    <dgm:pt modelId="{4DD7251E-1741-BA4D-B575-24CF0CAF93C4}" type="sibTrans" cxnId="{E4DBE4F7-28DE-A649-8D86-B0A1660CFCA2}">
+      <dgm:prSet/>
+      <dgm:spPr/>
+      <dgm:t>
+        <a:bodyPr/>
+        <a:lstStyle/>
+        <a:p>
+          <a:endParaRPr lang="en-US"/>
+        </a:p>
+      </dgm:t>
+    </dgm:pt>
+    <dgm:pt modelId="{A7630141-30D8-4E43-B223-83BF831BB465}">
+      <dgm:prSet phldrT="[Text]"/>
+      <dgm:spPr/>
+      <dgm:t>
+        <a:bodyPr/>
+        <a:lstStyle/>
+        <a:p>
+          <a:r>
+            <a:rPr lang="en-US"/>
+            <a:t>2ND</a:t>
+          </a:r>
+        </a:p>
+      </dgm:t>
+    </dgm:pt>
+    <dgm:pt modelId="{27EDE621-47BF-E045-AE5D-8DEEA3E1CF13}" type="parTrans" cxnId="{DD57CA32-6D60-EA45-970C-F0B16A02CADD}">
+      <dgm:prSet/>
+      <dgm:spPr/>
+      <dgm:t>
+        <a:bodyPr/>
+        <a:lstStyle/>
+        <a:p>
+          <a:endParaRPr lang="en-US"/>
+        </a:p>
+      </dgm:t>
+    </dgm:pt>
+    <dgm:pt modelId="{341F4C95-A4DB-C243-874A-1AF39C415B70}" type="sibTrans" cxnId="{DD57CA32-6D60-EA45-970C-F0B16A02CADD}">
+      <dgm:prSet/>
+      <dgm:spPr/>
+      <dgm:t>
+        <a:bodyPr/>
+        <a:lstStyle/>
+        <a:p>
+          <a:endParaRPr lang="en-US"/>
+        </a:p>
+      </dgm:t>
+    </dgm:pt>
+    <dgm:pt modelId="{DDA5F374-4CDF-3A44-B283-EBA773E43560}">
+      <dgm:prSet phldrT="[Text]"/>
+      <dgm:spPr/>
+      <dgm:t>
+        <a:bodyPr/>
+        <a:lstStyle/>
+        <a:p>
+          <a:r>
+            <a:rPr lang="en-US"/>
+            <a:t>3rd</a:t>
+          </a:r>
+        </a:p>
+      </dgm:t>
+    </dgm:pt>
+    <dgm:pt modelId="{2CD81E10-ADD7-1443-854A-9AC1391F0BB4}" type="parTrans" cxnId="{F765F28B-1FC3-0B49-8549-6072523923E1}">
+      <dgm:prSet/>
+      <dgm:spPr/>
+      <dgm:t>
+        <a:bodyPr/>
+        <a:lstStyle/>
+        <a:p>
+          <a:endParaRPr lang="en-US"/>
+        </a:p>
+      </dgm:t>
+    </dgm:pt>
+    <dgm:pt modelId="{3682D7EF-5566-964C-8ED7-273D32C489F1}" type="sibTrans" cxnId="{F765F28B-1FC3-0B49-8549-6072523923E1}">
+      <dgm:prSet/>
+      <dgm:spPr/>
+      <dgm:t>
+        <a:bodyPr/>
+        <a:lstStyle/>
+        <a:p>
+          <a:endParaRPr lang="en-US"/>
+        </a:p>
+      </dgm:t>
+    </dgm:pt>
+    <dgm:pt modelId="{B642B896-776C-4A41-A643-84AB0B2BD8FC}">
+      <dgm:prSet phldrT="[Text]"/>
+      <dgm:spPr/>
+      <dgm:t>
+        <a:bodyPr/>
+        <a:lstStyle/>
+        <a:p>
+          <a:r>
+            <a:rPr lang="en-US"/>
+            <a:t>pinky</a:t>
+          </a:r>
+        </a:p>
+      </dgm:t>
+    </dgm:pt>
+    <dgm:pt modelId="{D892932C-632F-E649-BA0E-EE20961DCDDB}" type="parTrans" cxnId="{14683DE9-904E-854C-AED6-5F8186F86982}">
+      <dgm:prSet/>
+      <dgm:spPr/>
+      <dgm:t>
+        <a:bodyPr/>
+        <a:lstStyle/>
+        <a:p>
+          <a:endParaRPr lang="en-US"/>
+        </a:p>
+      </dgm:t>
+    </dgm:pt>
+    <dgm:pt modelId="{C40271DE-8E79-2B46-BF1A-A9BD6B37C928}" type="sibTrans" cxnId="{14683DE9-904E-854C-AED6-5F8186F86982}">
+      <dgm:prSet/>
+      <dgm:spPr/>
+      <dgm:t>
+        <a:bodyPr/>
+        <a:lstStyle/>
+        <a:p>
+          <a:endParaRPr lang="en-US"/>
+        </a:p>
+      </dgm:t>
+    </dgm:pt>
+    <dgm:pt modelId="{7548F6E1-196F-774F-B1AE-B3D6AC5AA50C}">
+      <dgm:prSet/>
+      <dgm:spPr/>
+      <dgm:t>
+        <a:bodyPr/>
+        <a:lstStyle/>
+        <a:p>
+          <a:r>
+            <a:rPr lang="en-US"/>
+            <a:t>1-5</a:t>
+          </a:r>
+        </a:p>
+      </dgm:t>
+    </dgm:pt>
+    <dgm:pt modelId="{193080F3-293E-0E40-A16E-BC5680C127B1}" type="parTrans" cxnId="{716505D5-5D89-9E48-9B66-C50B3C5088DF}">
+      <dgm:prSet/>
+      <dgm:spPr/>
+      <dgm:t>
+        <a:bodyPr/>
+        <a:lstStyle/>
+        <a:p>
+          <a:endParaRPr lang="en-US"/>
+        </a:p>
+      </dgm:t>
+    </dgm:pt>
+    <dgm:pt modelId="{A4CCC659-B20D-DF4C-A7FC-D8773B904EC7}" type="sibTrans" cxnId="{716505D5-5D89-9E48-9B66-C50B3C5088DF}">
+      <dgm:prSet/>
+      <dgm:spPr/>
+      <dgm:t>
+        <a:bodyPr/>
+        <a:lstStyle/>
+        <a:p>
+          <a:endParaRPr lang="en-US"/>
+        </a:p>
+      </dgm:t>
+    </dgm:pt>
+    <dgm:pt modelId="{3521E068-08E5-8143-9227-904D703DF356}" type="pres">
+      <dgm:prSet presAssocID="{B2A5DAB6-A1A7-714C-A829-727492551B00}" presName="diagram" presStyleCnt="0">
+        <dgm:presLayoutVars>
+          <dgm:dir/>
+          <dgm:resizeHandles val="exact"/>
+        </dgm:presLayoutVars>
+      </dgm:prSet>
+      <dgm:spPr/>
+    </dgm:pt>
+    <dgm:pt modelId="{A273A6FD-B4A5-E640-8A47-15BF3FE933C6}" type="pres">
+      <dgm:prSet presAssocID="{D80DBE9D-259F-354D-804B-C205E1657DE9}" presName="node" presStyleLbl="node1" presStyleIdx="0" presStyleCnt="6">
+        <dgm:presLayoutVars>
+          <dgm:bulletEnabled val="1"/>
+        </dgm:presLayoutVars>
+      </dgm:prSet>
+      <dgm:spPr/>
+    </dgm:pt>
+    <dgm:pt modelId="{042B8C75-A02A-6D46-BA60-F7C25E06C265}" type="pres">
+      <dgm:prSet presAssocID="{1D0E930C-0266-0949-9F5E-B059CF4C4687}" presName="sibTrans" presStyleCnt="0"/>
+      <dgm:spPr/>
+    </dgm:pt>
+    <dgm:pt modelId="{EC4BEF5B-CD47-9349-9D10-DF84B28A9DDD}" type="pres">
+      <dgm:prSet presAssocID="{14CA6A38-6769-1041-A059-4FB58F01C250}" presName="node" presStyleLbl="node1" presStyleIdx="1" presStyleCnt="6">
+        <dgm:presLayoutVars>
+          <dgm:bulletEnabled val="1"/>
+        </dgm:presLayoutVars>
+      </dgm:prSet>
+      <dgm:spPr/>
+    </dgm:pt>
+    <dgm:pt modelId="{8BD1D4E6-09F9-3940-98BC-2E3C83F4CCFC}" type="pres">
+      <dgm:prSet presAssocID="{4DD7251E-1741-BA4D-B575-24CF0CAF93C4}" presName="sibTrans" presStyleCnt="0"/>
+      <dgm:spPr/>
+    </dgm:pt>
+    <dgm:pt modelId="{F0059C00-E040-C841-A78B-3D2878FACEC9}" type="pres">
+      <dgm:prSet presAssocID="{A7630141-30D8-4E43-B223-83BF831BB465}" presName="node" presStyleLbl="node1" presStyleIdx="2" presStyleCnt="6">
+        <dgm:presLayoutVars>
+          <dgm:bulletEnabled val="1"/>
+        </dgm:presLayoutVars>
+      </dgm:prSet>
+      <dgm:spPr/>
+    </dgm:pt>
+    <dgm:pt modelId="{F083BEBE-6746-CB4F-9221-092B467B55A5}" type="pres">
+      <dgm:prSet presAssocID="{341F4C95-A4DB-C243-874A-1AF39C415B70}" presName="sibTrans" presStyleCnt="0"/>
+      <dgm:spPr/>
+    </dgm:pt>
+    <dgm:pt modelId="{40D1AE8F-D8DF-794E-B3EA-C4DCD0196DBF}" type="pres">
+      <dgm:prSet presAssocID="{DDA5F374-4CDF-3A44-B283-EBA773E43560}" presName="node" presStyleLbl="node1" presStyleIdx="3" presStyleCnt="6">
+        <dgm:presLayoutVars>
+          <dgm:bulletEnabled val="1"/>
+        </dgm:presLayoutVars>
+      </dgm:prSet>
+      <dgm:spPr/>
+      <dgm:t>
+        <a:bodyPr/>
+        <a:lstStyle/>
+        <a:p>
+          <a:endParaRPr lang="en-US"/>
+        </a:p>
+      </dgm:t>
+    </dgm:pt>
+    <dgm:pt modelId="{20E3C3D8-377D-4042-B979-3643976B21C9}" type="pres">
+      <dgm:prSet presAssocID="{3682D7EF-5566-964C-8ED7-273D32C489F1}" presName="sibTrans" presStyleCnt="0"/>
+      <dgm:spPr/>
+    </dgm:pt>
+    <dgm:pt modelId="{FB563E45-C006-D648-A682-611594AFFFFF}" type="pres">
+      <dgm:prSet presAssocID="{B642B896-776C-4A41-A643-84AB0B2BD8FC}" presName="node" presStyleLbl="node1" presStyleIdx="4" presStyleCnt="6">
+        <dgm:presLayoutVars>
+          <dgm:bulletEnabled val="1"/>
+        </dgm:presLayoutVars>
+      </dgm:prSet>
+      <dgm:spPr/>
+      <dgm:t>
+        <a:bodyPr/>
+        <a:lstStyle/>
+        <a:p>
+          <a:endParaRPr lang="en-US"/>
+        </a:p>
+      </dgm:t>
+    </dgm:pt>
+    <dgm:pt modelId="{C663905F-DAB9-3E4A-9BC5-83E557F44827}" type="pres">
+      <dgm:prSet presAssocID="{C40271DE-8E79-2B46-BF1A-A9BD6B37C928}" presName="sibTrans" presStyleCnt="0"/>
+      <dgm:spPr/>
+    </dgm:pt>
+    <dgm:pt modelId="{E906BC0A-A5E5-3F4F-9199-9DEF9DAF1F05}" type="pres">
+      <dgm:prSet presAssocID="{7548F6E1-196F-774F-B1AE-B3D6AC5AA50C}" presName="node" presStyleLbl="node1" presStyleIdx="5" presStyleCnt="6" custScaleX="39259">
+        <dgm:presLayoutVars>
+          <dgm:bulletEnabled val="1"/>
+        </dgm:presLayoutVars>
+      </dgm:prSet>
+      <dgm:spPr/>
+    </dgm:pt>
+  </dgm:ptLst>
+  <dgm:cxnLst>
+    <dgm:cxn modelId="{E2E173AB-CD89-034B-9114-392CB9E74B43}" type="presOf" srcId="{B2A5DAB6-A1A7-714C-A829-727492551B00}" destId="{3521E068-08E5-8143-9227-904D703DF356}" srcOrd="0" destOrd="0" presId="urn:microsoft.com/office/officeart/2005/8/layout/default"/>
+    <dgm:cxn modelId="{1291C375-8B46-5849-B7CA-5E46190DA184}" type="presOf" srcId="{D80DBE9D-259F-354D-804B-C205E1657DE9}" destId="{A273A6FD-B4A5-E640-8A47-15BF3FE933C6}" srcOrd="0" destOrd="0" presId="urn:microsoft.com/office/officeart/2005/8/layout/default"/>
+    <dgm:cxn modelId="{716505D5-5D89-9E48-9B66-C50B3C5088DF}" srcId="{B2A5DAB6-A1A7-714C-A829-727492551B00}" destId="{7548F6E1-196F-774F-B1AE-B3D6AC5AA50C}" srcOrd="5" destOrd="0" parTransId="{193080F3-293E-0E40-A16E-BC5680C127B1}" sibTransId="{A4CCC659-B20D-DF4C-A7FC-D8773B904EC7}"/>
+    <dgm:cxn modelId="{F765F28B-1FC3-0B49-8549-6072523923E1}" srcId="{B2A5DAB6-A1A7-714C-A829-727492551B00}" destId="{DDA5F374-4CDF-3A44-B283-EBA773E43560}" srcOrd="3" destOrd="0" parTransId="{2CD81E10-ADD7-1443-854A-9AC1391F0BB4}" sibTransId="{3682D7EF-5566-964C-8ED7-273D32C489F1}"/>
+    <dgm:cxn modelId="{ECAD0EF2-5929-AC4A-ABAA-9BDA92ADEC77}" type="presOf" srcId="{7548F6E1-196F-774F-B1AE-B3D6AC5AA50C}" destId="{E906BC0A-A5E5-3F4F-9199-9DEF9DAF1F05}" srcOrd="0" destOrd="0" presId="urn:microsoft.com/office/officeart/2005/8/layout/default"/>
+    <dgm:cxn modelId="{CED094A9-0F24-9A43-BD96-5D7BABE3A4CA}" srcId="{B2A5DAB6-A1A7-714C-A829-727492551B00}" destId="{D80DBE9D-259F-354D-804B-C205E1657DE9}" srcOrd="0" destOrd="0" parTransId="{A5663B3E-81AB-3E4A-A93D-45EF025FBF96}" sibTransId="{1D0E930C-0266-0949-9F5E-B059CF4C4687}"/>
+    <dgm:cxn modelId="{981B5BB5-30AA-6C44-AE6B-0173AE11A20D}" type="presOf" srcId="{A7630141-30D8-4E43-B223-83BF831BB465}" destId="{F0059C00-E040-C841-A78B-3D2878FACEC9}" srcOrd="0" destOrd="0" presId="urn:microsoft.com/office/officeart/2005/8/layout/default"/>
+    <dgm:cxn modelId="{6F46725A-FD28-0246-9EDC-8A7BC59F7CBD}" type="presOf" srcId="{B642B896-776C-4A41-A643-84AB0B2BD8FC}" destId="{FB563E45-C006-D648-A682-611594AFFFFF}" srcOrd="0" destOrd="0" presId="urn:microsoft.com/office/officeart/2005/8/layout/default"/>
+    <dgm:cxn modelId="{4C6D767D-F951-3744-A4A9-4E0EC78F3D04}" type="presOf" srcId="{DDA5F374-4CDF-3A44-B283-EBA773E43560}" destId="{40D1AE8F-D8DF-794E-B3EA-C4DCD0196DBF}" srcOrd="0" destOrd="0" presId="urn:microsoft.com/office/officeart/2005/8/layout/default"/>
+    <dgm:cxn modelId="{E4DBE4F7-28DE-A649-8D86-B0A1660CFCA2}" srcId="{B2A5DAB6-A1A7-714C-A829-727492551B00}" destId="{14CA6A38-6769-1041-A059-4FB58F01C250}" srcOrd="1" destOrd="0" parTransId="{F9F02C7B-3688-D34D-B8CA-82A57E2F840A}" sibTransId="{4DD7251E-1741-BA4D-B575-24CF0CAF93C4}"/>
+    <dgm:cxn modelId="{8227D304-B2E6-C147-BAFD-DC5CF5B7236E}" type="presOf" srcId="{14CA6A38-6769-1041-A059-4FB58F01C250}" destId="{EC4BEF5B-CD47-9349-9D10-DF84B28A9DDD}" srcOrd="0" destOrd="0" presId="urn:microsoft.com/office/officeart/2005/8/layout/default"/>
+    <dgm:cxn modelId="{DD57CA32-6D60-EA45-970C-F0B16A02CADD}" srcId="{B2A5DAB6-A1A7-714C-A829-727492551B00}" destId="{A7630141-30D8-4E43-B223-83BF831BB465}" srcOrd="2" destOrd="0" parTransId="{27EDE621-47BF-E045-AE5D-8DEEA3E1CF13}" sibTransId="{341F4C95-A4DB-C243-874A-1AF39C415B70}"/>
+    <dgm:cxn modelId="{14683DE9-904E-854C-AED6-5F8186F86982}" srcId="{B2A5DAB6-A1A7-714C-A829-727492551B00}" destId="{B642B896-776C-4A41-A643-84AB0B2BD8FC}" srcOrd="4" destOrd="0" parTransId="{D892932C-632F-E649-BA0E-EE20961DCDDB}" sibTransId="{C40271DE-8E79-2B46-BF1A-A9BD6B37C928}"/>
+    <dgm:cxn modelId="{215ABC9A-285F-0F48-96D7-80860640703F}" type="presParOf" srcId="{3521E068-08E5-8143-9227-904D703DF356}" destId="{A273A6FD-B4A5-E640-8A47-15BF3FE933C6}" srcOrd="0" destOrd="0" presId="urn:microsoft.com/office/officeart/2005/8/layout/default"/>
+    <dgm:cxn modelId="{0B179922-CBEF-F24D-B17D-D6EA99D08E3D}" type="presParOf" srcId="{3521E068-08E5-8143-9227-904D703DF356}" destId="{042B8C75-A02A-6D46-BA60-F7C25E06C265}" srcOrd="1" destOrd="0" presId="urn:microsoft.com/office/officeart/2005/8/layout/default"/>
+    <dgm:cxn modelId="{85DCC982-A99D-BA4E-A56A-3F9E7F39D221}" type="presParOf" srcId="{3521E068-08E5-8143-9227-904D703DF356}" destId="{EC4BEF5B-CD47-9349-9D10-DF84B28A9DDD}" srcOrd="2" destOrd="0" presId="urn:microsoft.com/office/officeart/2005/8/layout/default"/>
+    <dgm:cxn modelId="{DC6A7CA0-B094-D144-9410-7064452E36AE}" type="presParOf" srcId="{3521E068-08E5-8143-9227-904D703DF356}" destId="{8BD1D4E6-09F9-3940-98BC-2E3C83F4CCFC}" srcOrd="3" destOrd="0" presId="urn:microsoft.com/office/officeart/2005/8/layout/default"/>
+    <dgm:cxn modelId="{8F54C657-822D-4B44-8F3D-F3E5DE50B775}" type="presParOf" srcId="{3521E068-08E5-8143-9227-904D703DF356}" destId="{F0059C00-E040-C841-A78B-3D2878FACEC9}" srcOrd="4" destOrd="0" presId="urn:microsoft.com/office/officeart/2005/8/layout/default"/>
+    <dgm:cxn modelId="{771B6DBC-CD85-554B-BD05-976B64FFA704}" type="presParOf" srcId="{3521E068-08E5-8143-9227-904D703DF356}" destId="{F083BEBE-6746-CB4F-9221-092B467B55A5}" srcOrd="5" destOrd="0" presId="urn:microsoft.com/office/officeart/2005/8/layout/default"/>
+    <dgm:cxn modelId="{91C32FD1-C90C-0742-B9D1-6EBB589E3C79}" type="presParOf" srcId="{3521E068-08E5-8143-9227-904D703DF356}" destId="{40D1AE8F-D8DF-794E-B3EA-C4DCD0196DBF}" srcOrd="6" destOrd="0" presId="urn:microsoft.com/office/officeart/2005/8/layout/default"/>
+    <dgm:cxn modelId="{807B1B9D-1D16-E54B-98A2-A5873533D2C5}" type="presParOf" srcId="{3521E068-08E5-8143-9227-904D703DF356}" destId="{20E3C3D8-377D-4042-B979-3643976B21C9}" srcOrd="7" destOrd="0" presId="urn:microsoft.com/office/officeart/2005/8/layout/default"/>
+    <dgm:cxn modelId="{64658849-3DEB-4140-9CAA-E8FA03B63027}" type="presParOf" srcId="{3521E068-08E5-8143-9227-904D703DF356}" destId="{FB563E45-C006-D648-A682-611594AFFFFF}" srcOrd="8" destOrd="0" presId="urn:microsoft.com/office/officeart/2005/8/layout/default"/>
+    <dgm:cxn modelId="{7C5D6159-BC5E-AC4B-B1F9-C458039835FF}" type="presParOf" srcId="{3521E068-08E5-8143-9227-904D703DF356}" destId="{C663905F-DAB9-3E4A-9BC5-83E557F44827}" srcOrd="9" destOrd="0" presId="urn:microsoft.com/office/officeart/2005/8/layout/default"/>
+    <dgm:cxn modelId="{CAD14D31-18D8-B446-A6D2-000D7D4806F7}" type="presParOf" srcId="{3521E068-08E5-8143-9227-904D703DF356}" destId="{E906BC0A-A5E5-3F4F-9199-9DEF9DAF1F05}" srcOrd="10" destOrd="0" presId="urn:microsoft.com/office/officeart/2005/8/layout/default"/>
+  </dgm:cxnLst>
+  <dgm:bg/>
+  <dgm:whole/>
+  <dgm:extLst>
+    <a:ext uri="http://schemas.microsoft.com/office/drawing/2008/diagram">
+      <dsp:dataModelExt xmlns:dsp="http://schemas.microsoft.com/office/drawing/2008/diagram" relId="rId14" minVer="http://schemas.openxmlformats.org/drawingml/2006/diagram"/>
     </a:ext>
   </dgm:extLst>
 </dgm:dataModel>
@@ -3367,6 +4799,576 @@
 </dsp:drawing>
 </file>
 
+<file path=word/diagrams/drawing2.xml><?xml version="1.0" encoding="utf-8"?>
+<dsp:drawing xmlns:dgm="http://schemas.openxmlformats.org/drawingml/2006/diagram" xmlns:dsp="http://schemas.microsoft.com/office/drawing/2008/diagram" xmlns:a="http://schemas.openxmlformats.org/drawingml/2006/main">
+  <dsp:spTree>
+    <dsp:nvGrpSpPr>
+      <dsp:cNvPr id="0" name=""/>
+      <dsp:cNvGrpSpPr/>
+    </dsp:nvGrpSpPr>
+    <dsp:grpSpPr/>
+    <dsp:sp modelId="{A273A6FD-B4A5-E640-8A47-15BF3FE933C6}">
+      <dsp:nvSpPr>
+        <dsp:cNvPr id="0" name=""/>
+        <dsp:cNvSpPr/>
+      </dsp:nvSpPr>
+      <dsp:spPr>
+        <a:xfrm>
+          <a:off x="0" y="415726"/>
+          <a:ext cx="1734343" cy="1040606"/>
+        </a:xfrm>
+        <a:prstGeom prst="rect">
+          <a:avLst/>
+        </a:prstGeom>
+        <a:gradFill rotWithShape="0">
+          <a:gsLst>
+            <a:gs pos="0">
+              <a:schemeClr val="accent1">
+                <a:hueOff val="0"/>
+                <a:satOff val="0"/>
+                <a:lumOff val="0"/>
+                <a:alphaOff val="0"/>
+                <a:tint val="100000"/>
+                <a:shade val="100000"/>
+                <a:satMod val="130000"/>
+              </a:schemeClr>
+            </a:gs>
+            <a:gs pos="100000">
+              <a:schemeClr val="accent1">
+                <a:hueOff val="0"/>
+                <a:satOff val="0"/>
+                <a:lumOff val="0"/>
+                <a:alphaOff val="0"/>
+                <a:tint val="50000"/>
+                <a:shade val="100000"/>
+                <a:satMod val="350000"/>
+              </a:schemeClr>
+            </a:gs>
+          </a:gsLst>
+          <a:lin ang="16200000" scaled="0"/>
+        </a:gradFill>
+        <a:ln>
+          <a:noFill/>
+        </a:ln>
+        <a:effectLst>
+          <a:outerShdw blurRad="40000" dist="23000" dir="5400000" rotWithShape="0">
+            <a:srgbClr val="000000">
+              <a:alpha val="35000"/>
+            </a:srgbClr>
+          </a:outerShdw>
+        </a:effectLst>
+      </dsp:spPr>
+      <dsp:style>
+        <a:lnRef idx="0">
+          <a:scrgbClr r="0" g="0" b="0"/>
+        </a:lnRef>
+        <a:fillRef idx="3">
+          <a:scrgbClr r="0" g="0" b="0"/>
+        </a:fillRef>
+        <a:effectRef idx="2">
+          <a:scrgbClr r="0" g="0" b="0"/>
+        </a:effectRef>
+        <a:fontRef idx="minor">
+          <a:schemeClr val="lt1"/>
+        </a:fontRef>
+      </dsp:style>
+      <dsp:txBody>
+        <a:bodyPr spcFirstLastPara="0" vert="horz" wrap="square" lIns="99060" tIns="99060" rIns="99060" bIns="99060" numCol="1" spcCol="1270" anchor="ctr" anchorCtr="0">
+          <a:noAutofit/>
+        </a:bodyPr>
+        <a:lstStyle/>
+        <a:p>
+          <a:pPr lvl="0" algn="ctr" defTabSz="1155700">
+            <a:lnSpc>
+              <a:spcPct val="90000"/>
+            </a:lnSpc>
+            <a:spcBef>
+              <a:spcPct val="0"/>
+            </a:spcBef>
+            <a:spcAft>
+              <a:spcPct val="35000"/>
+            </a:spcAft>
+          </a:pPr>
+          <a:r>
+            <a:rPr lang="en-US" sz="2600" kern="1200"/>
+            <a:t>Thumb</a:t>
+          </a:r>
+        </a:p>
+      </dsp:txBody>
+      <dsp:txXfrm>
+        <a:off x="0" y="415726"/>
+        <a:ext cx="1734343" cy="1040606"/>
+      </dsp:txXfrm>
+    </dsp:sp>
+    <dsp:sp modelId="{EC4BEF5B-CD47-9349-9D10-DF84B28A9DDD}">
+      <dsp:nvSpPr>
+        <dsp:cNvPr id="0" name=""/>
+        <dsp:cNvSpPr/>
+      </dsp:nvSpPr>
+      <dsp:spPr>
+        <a:xfrm>
+          <a:off x="1907778" y="415726"/>
+          <a:ext cx="1734343" cy="1040606"/>
+        </a:xfrm>
+        <a:prstGeom prst="rect">
+          <a:avLst/>
+        </a:prstGeom>
+        <a:gradFill rotWithShape="0">
+          <a:gsLst>
+            <a:gs pos="0">
+              <a:schemeClr val="accent1">
+                <a:hueOff val="0"/>
+                <a:satOff val="0"/>
+                <a:lumOff val="0"/>
+                <a:alphaOff val="0"/>
+                <a:tint val="100000"/>
+                <a:shade val="100000"/>
+                <a:satMod val="130000"/>
+              </a:schemeClr>
+            </a:gs>
+            <a:gs pos="100000">
+              <a:schemeClr val="accent1">
+                <a:hueOff val="0"/>
+                <a:satOff val="0"/>
+                <a:lumOff val="0"/>
+                <a:alphaOff val="0"/>
+                <a:tint val="50000"/>
+                <a:shade val="100000"/>
+                <a:satMod val="350000"/>
+              </a:schemeClr>
+            </a:gs>
+          </a:gsLst>
+          <a:lin ang="16200000" scaled="0"/>
+        </a:gradFill>
+        <a:ln>
+          <a:noFill/>
+        </a:ln>
+        <a:effectLst>
+          <a:outerShdw blurRad="40000" dist="23000" dir="5400000" rotWithShape="0">
+            <a:srgbClr val="000000">
+              <a:alpha val="35000"/>
+            </a:srgbClr>
+          </a:outerShdw>
+        </a:effectLst>
+      </dsp:spPr>
+      <dsp:style>
+        <a:lnRef idx="0">
+          <a:scrgbClr r="0" g="0" b="0"/>
+        </a:lnRef>
+        <a:fillRef idx="3">
+          <a:scrgbClr r="0" g="0" b="0"/>
+        </a:fillRef>
+        <a:effectRef idx="2">
+          <a:scrgbClr r="0" g="0" b="0"/>
+        </a:effectRef>
+        <a:fontRef idx="minor">
+          <a:schemeClr val="lt1"/>
+        </a:fontRef>
+      </dsp:style>
+      <dsp:txBody>
+        <a:bodyPr spcFirstLastPara="0" vert="horz" wrap="square" lIns="99060" tIns="99060" rIns="99060" bIns="99060" numCol="1" spcCol="1270" anchor="ctr" anchorCtr="0">
+          <a:noAutofit/>
+        </a:bodyPr>
+        <a:lstStyle/>
+        <a:p>
+          <a:pPr lvl="0" algn="ctr" defTabSz="1155700">
+            <a:lnSpc>
+              <a:spcPct val="90000"/>
+            </a:lnSpc>
+            <a:spcBef>
+              <a:spcPct val="0"/>
+            </a:spcBef>
+            <a:spcAft>
+              <a:spcPct val="35000"/>
+            </a:spcAft>
+          </a:pPr>
+          <a:r>
+            <a:rPr lang="en-US" sz="2600" kern="1200"/>
+            <a:t>1ST	</a:t>
+          </a:r>
+        </a:p>
+      </dsp:txBody>
+      <dsp:txXfrm>
+        <a:off x="1907778" y="415726"/>
+        <a:ext cx="1734343" cy="1040606"/>
+      </dsp:txXfrm>
+    </dsp:sp>
+    <dsp:sp modelId="{F0059C00-E040-C841-A78B-3D2878FACEC9}">
+      <dsp:nvSpPr>
+        <dsp:cNvPr id="0" name=""/>
+        <dsp:cNvSpPr/>
+      </dsp:nvSpPr>
+      <dsp:spPr>
+        <a:xfrm>
+          <a:off x="3815556" y="415726"/>
+          <a:ext cx="1734343" cy="1040606"/>
+        </a:xfrm>
+        <a:prstGeom prst="rect">
+          <a:avLst/>
+        </a:prstGeom>
+        <a:gradFill rotWithShape="0">
+          <a:gsLst>
+            <a:gs pos="0">
+              <a:schemeClr val="accent1">
+                <a:hueOff val="0"/>
+                <a:satOff val="0"/>
+                <a:lumOff val="0"/>
+                <a:alphaOff val="0"/>
+                <a:tint val="100000"/>
+                <a:shade val="100000"/>
+                <a:satMod val="130000"/>
+              </a:schemeClr>
+            </a:gs>
+            <a:gs pos="100000">
+              <a:schemeClr val="accent1">
+                <a:hueOff val="0"/>
+                <a:satOff val="0"/>
+                <a:lumOff val="0"/>
+                <a:alphaOff val="0"/>
+                <a:tint val="50000"/>
+                <a:shade val="100000"/>
+                <a:satMod val="350000"/>
+              </a:schemeClr>
+            </a:gs>
+          </a:gsLst>
+          <a:lin ang="16200000" scaled="0"/>
+        </a:gradFill>
+        <a:ln>
+          <a:noFill/>
+        </a:ln>
+        <a:effectLst>
+          <a:outerShdw blurRad="40000" dist="23000" dir="5400000" rotWithShape="0">
+            <a:srgbClr val="000000">
+              <a:alpha val="35000"/>
+            </a:srgbClr>
+          </a:outerShdw>
+        </a:effectLst>
+      </dsp:spPr>
+      <dsp:style>
+        <a:lnRef idx="0">
+          <a:scrgbClr r="0" g="0" b="0"/>
+        </a:lnRef>
+        <a:fillRef idx="3">
+          <a:scrgbClr r="0" g="0" b="0"/>
+        </a:fillRef>
+        <a:effectRef idx="2">
+          <a:scrgbClr r="0" g="0" b="0"/>
+        </a:effectRef>
+        <a:fontRef idx="minor">
+          <a:schemeClr val="lt1"/>
+        </a:fontRef>
+      </dsp:style>
+      <dsp:txBody>
+        <a:bodyPr spcFirstLastPara="0" vert="horz" wrap="square" lIns="99060" tIns="99060" rIns="99060" bIns="99060" numCol="1" spcCol="1270" anchor="ctr" anchorCtr="0">
+          <a:noAutofit/>
+        </a:bodyPr>
+        <a:lstStyle/>
+        <a:p>
+          <a:pPr lvl="0" algn="ctr" defTabSz="1155700">
+            <a:lnSpc>
+              <a:spcPct val="90000"/>
+            </a:lnSpc>
+            <a:spcBef>
+              <a:spcPct val="0"/>
+            </a:spcBef>
+            <a:spcAft>
+              <a:spcPct val="35000"/>
+            </a:spcAft>
+          </a:pPr>
+          <a:r>
+            <a:rPr lang="en-US" sz="2600" kern="1200"/>
+            <a:t>2ND</a:t>
+          </a:r>
+        </a:p>
+      </dsp:txBody>
+      <dsp:txXfrm>
+        <a:off x="3815556" y="415726"/>
+        <a:ext cx="1734343" cy="1040606"/>
+      </dsp:txXfrm>
+    </dsp:sp>
+    <dsp:sp modelId="{40D1AE8F-D8DF-794E-B3EA-C4DCD0196DBF}">
+      <dsp:nvSpPr>
+        <dsp:cNvPr id="0" name=""/>
+        <dsp:cNvSpPr/>
+      </dsp:nvSpPr>
+      <dsp:spPr>
+        <a:xfrm>
+          <a:off x="526728" y="1629767"/>
+          <a:ext cx="1734343" cy="1040606"/>
+        </a:xfrm>
+        <a:prstGeom prst="rect">
+          <a:avLst/>
+        </a:prstGeom>
+        <a:gradFill rotWithShape="0">
+          <a:gsLst>
+            <a:gs pos="0">
+              <a:schemeClr val="accent1">
+                <a:hueOff val="0"/>
+                <a:satOff val="0"/>
+                <a:lumOff val="0"/>
+                <a:alphaOff val="0"/>
+                <a:tint val="100000"/>
+                <a:shade val="100000"/>
+                <a:satMod val="130000"/>
+              </a:schemeClr>
+            </a:gs>
+            <a:gs pos="100000">
+              <a:schemeClr val="accent1">
+                <a:hueOff val="0"/>
+                <a:satOff val="0"/>
+                <a:lumOff val="0"/>
+                <a:alphaOff val="0"/>
+                <a:tint val="50000"/>
+                <a:shade val="100000"/>
+                <a:satMod val="350000"/>
+              </a:schemeClr>
+            </a:gs>
+          </a:gsLst>
+          <a:lin ang="16200000" scaled="0"/>
+        </a:gradFill>
+        <a:ln>
+          <a:noFill/>
+        </a:ln>
+        <a:effectLst>
+          <a:outerShdw blurRad="40000" dist="23000" dir="5400000" rotWithShape="0">
+            <a:srgbClr val="000000">
+              <a:alpha val="35000"/>
+            </a:srgbClr>
+          </a:outerShdw>
+        </a:effectLst>
+      </dsp:spPr>
+      <dsp:style>
+        <a:lnRef idx="0">
+          <a:scrgbClr r="0" g="0" b="0"/>
+        </a:lnRef>
+        <a:fillRef idx="3">
+          <a:scrgbClr r="0" g="0" b="0"/>
+        </a:fillRef>
+        <a:effectRef idx="2">
+          <a:scrgbClr r="0" g="0" b="0"/>
+        </a:effectRef>
+        <a:fontRef idx="minor">
+          <a:schemeClr val="lt1"/>
+        </a:fontRef>
+      </dsp:style>
+      <dsp:txBody>
+        <a:bodyPr spcFirstLastPara="0" vert="horz" wrap="square" lIns="99060" tIns="99060" rIns="99060" bIns="99060" numCol="1" spcCol="1270" anchor="ctr" anchorCtr="0">
+          <a:noAutofit/>
+        </a:bodyPr>
+        <a:lstStyle/>
+        <a:p>
+          <a:pPr lvl="0" algn="ctr" defTabSz="1155700">
+            <a:lnSpc>
+              <a:spcPct val="90000"/>
+            </a:lnSpc>
+            <a:spcBef>
+              <a:spcPct val="0"/>
+            </a:spcBef>
+            <a:spcAft>
+              <a:spcPct val="35000"/>
+            </a:spcAft>
+          </a:pPr>
+          <a:r>
+            <a:rPr lang="en-US" sz="2600" kern="1200"/>
+            <a:t>3rd</a:t>
+          </a:r>
+        </a:p>
+      </dsp:txBody>
+      <dsp:txXfrm>
+        <a:off x="526728" y="1629767"/>
+        <a:ext cx="1734343" cy="1040606"/>
+      </dsp:txXfrm>
+    </dsp:sp>
+    <dsp:sp modelId="{FB563E45-C006-D648-A682-611594AFFFFF}">
+      <dsp:nvSpPr>
+        <dsp:cNvPr id="0" name=""/>
+        <dsp:cNvSpPr/>
+      </dsp:nvSpPr>
+      <dsp:spPr>
+        <a:xfrm>
+          <a:off x="2434506" y="1629767"/>
+          <a:ext cx="1734343" cy="1040606"/>
+        </a:xfrm>
+        <a:prstGeom prst="rect">
+          <a:avLst/>
+        </a:prstGeom>
+        <a:gradFill rotWithShape="0">
+          <a:gsLst>
+            <a:gs pos="0">
+              <a:schemeClr val="accent1">
+                <a:hueOff val="0"/>
+                <a:satOff val="0"/>
+                <a:lumOff val="0"/>
+                <a:alphaOff val="0"/>
+                <a:tint val="100000"/>
+                <a:shade val="100000"/>
+                <a:satMod val="130000"/>
+              </a:schemeClr>
+            </a:gs>
+            <a:gs pos="100000">
+              <a:schemeClr val="accent1">
+                <a:hueOff val="0"/>
+                <a:satOff val="0"/>
+                <a:lumOff val="0"/>
+                <a:alphaOff val="0"/>
+                <a:tint val="50000"/>
+                <a:shade val="100000"/>
+                <a:satMod val="350000"/>
+              </a:schemeClr>
+            </a:gs>
+          </a:gsLst>
+          <a:lin ang="16200000" scaled="0"/>
+        </a:gradFill>
+        <a:ln>
+          <a:noFill/>
+        </a:ln>
+        <a:effectLst>
+          <a:outerShdw blurRad="40000" dist="23000" dir="5400000" rotWithShape="0">
+            <a:srgbClr val="000000">
+              <a:alpha val="35000"/>
+            </a:srgbClr>
+          </a:outerShdw>
+        </a:effectLst>
+      </dsp:spPr>
+      <dsp:style>
+        <a:lnRef idx="0">
+          <a:scrgbClr r="0" g="0" b="0"/>
+        </a:lnRef>
+        <a:fillRef idx="3">
+          <a:scrgbClr r="0" g="0" b="0"/>
+        </a:fillRef>
+        <a:effectRef idx="2">
+          <a:scrgbClr r="0" g="0" b="0"/>
+        </a:effectRef>
+        <a:fontRef idx="minor">
+          <a:schemeClr val="lt1"/>
+        </a:fontRef>
+      </dsp:style>
+      <dsp:txBody>
+        <a:bodyPr spcFirstLastPara="0" vert="horz" wrap="square" lIns="99060" tIns="99060" rIns="99060" bIns="99060" numCol="1" spcCol="1270" anchor="ctr" anchorCtr="0">
+          <a:noAutofit/>
+        </a:bodyPr>
+        <a:lstStyle/>
+        <a:p>
+          <a:pPr lvl="0" algn="ctr" defTabSz="1155700">
+            <a:lnSpc>
+              <a:spcPct val="90000"/>
+            </a:lnSpc>
+            <a:spcBef>
+              <a:spcPct val="0"/>
+            </a:spcBef>
+            <a:spcAft>
+              <a:spcPct val="35000"/>
+            </a:spcAft>
+          </a:pPr>
+          <a:r>
+            <a:rPr lang="en-US" sz="2600" kern="1200"/>
+            <a:t>pinky</a:t>
+          </a:r>
+        </a:p>
+      </dsp:txBody>
+      <dsp:txXfrm>
+        <a:off x="2434506" y="1629767"/>
+        <a:ext cx="1734343" cy="1040606"/>
+      </dsp:txXfrm>
+    </dsp:sp>
+    <dsp:sp modelId="{E906BC0A-A5E5-3F4F-9199-9DEF9DAF1F05}">
+      <dsp:nvSpPr>
+        <dsp:cNvPr id="0" name=""/>
+        <dsp:cNvSpPr/>
+      </dsp:nvSpPr>
+      <dsp:spPr>
+        <a:xfrm>
+          <a:off x="4342285" y="1629767"/>
+          <a:ext cx="680886" cy="1040606"/>
+        </a:xfrm>
+        <a:prstGeom prst="rect">
+          <a:avLst/>
+        </a:prstGeom>
+        <a:gradFill rotWithShape="0">
+          <a:gsLst>
+            <a:gs pos="0">
+              <a:schemeClr val="accent1">
+                <a:hueOff val="0"/>
+                <a:satOff val="0"/>
+                <a:lumOff val="0"/>
+                <a:alphaOff val="0"/>
+                <a:tint val="100000"/>
+                <a:shade val="100000"/>
+                <a:satMod val="130000"/>
+              </a:schemeClr>
+            </a:gs>
+            <a:gs pos="100000">
+              <a:schemeClr val="accent1">
+                <a:hueOff val="0"/>
+                <a:satOff val="0"/>
+                <a:lumOff val="0"/>
+                <a:alphaOff val="0"/>
+                <a:tint val="50000"/>
+                <a:shade val="100000"/>
+                <a:satMod val="350000"/>
+              </a:schemeClr>
+            </a:gs>
+          </a:gsLst>
+          <a:lin ang="16200000" scaled="0"/>
+        </a:gradFill>
+        <a:ln>
+          <a:noFill/>
+        </a:ln>
+        <a:effectLst>
+          <a:outerShdw blurRad="40000" dist="23000" dir="5400000" rotWithShape="0">
+            <a:srgbClr val="000000">
+              <a:alpha val="35000"/>
+            </a:srgbClr>
+          </a:outerShdw>
+        </a:effectLst>
+      </dsp:spPr>
+      <dsp:style>
+        <a:lnRef idx="0">
+          <a:scrgbClr r="0" g="0" b="0"/>
+        </a:lnRef>
+        <a:fillRef idx="3">
+          <a:scrgbClr r="0" g="0" b="0"/>
+        </a:fillRef>
+        <a:effectRef idx="2">
+          <a:scrgbClr r="0" g="0" b="0"/>
+        </a:effectRef>
+        <a:fontRef idx="minor">
+          <a:schemeClr val="lt1"/>
+        </a:fontRef>
+      </dsp:style>
+      <dsp:txBody>
+        <a:bodyPr spcFirstLastPara="0" vert="horz" wrap="square" lIns="99060" tIns="99060" rIns="99060" bIns="99060" numCol="1" spcCol="1270" anchor="ctr" anchorCtr="0">
+          <a:noAutofit/>
+        </a:bodyPr>
+        <a:lstStyle/>
+        <a:p>
+          <a:pPr lvl="0" algn="ctr" defTabSz="1155700">
+            <a:lnSpc>
+              <a:spcPct val="90000"/>
+            </a:lnSpc>
+            <a:spcBef>
+              <a:spcPct val="0"/>
+            </a:spcBef>
+            <a:spcAft>
+              <a:spcPct val="35000"/>
+            </a:spcAft>
+          </a:pPr>
+          <a:r>
+            <a:rPr lang="en-US" sz="2600" kern="1200"/>
+            <a:t>1-5</a:t>
+          </a:r>
+        </a:p>
+      </dsp:txBody>
+      <dsp:txXfrm>
+        <a:off x="4342285" y="1629767"/>
+        <a:ext cx="680886" cy="1040606"/>
+      </dsp:txXfrm>
+    </dsp:sp>
+  </dsp:spTree>
+</dsp:drawing>
+</file>
+
 <file path=word/diagrams/layout1.xml><?xml version="1.0" encoding="utf-8"?>
 <dgm:layoutDef xmlns:dgm="http://schemas.openxmlformats.org/drawingml/2006/diagram" xmlns:a="http://schemas.openxmlformats.org/drawingml/2006/main" uniqueId="urn:microsoft.com/office/officeart/2005/8/layout/process4">
   <dgm:title val=""/>
@@ -3720,7 +5722,1188 @@
 </dgm:layoutDef>
 </file>
 
+<file path=word/diagrams/layout2.xml><?xml version="1.0" encoding="utf-8"?>
+<dgm:layoutDef xmlns:dgm="http://schemas.openxmlformats.org/drawingml/2006/diagram" xmlns:a="http://schemas.openxmlformats.org/drawingml/2006/main" uniqueId="urn:microsoft.com/office/officeart/2005/8/layout/default">
+  <dgm:title val=""/>
+  <dgm:desc val=""/>
+  <dgm:catLst>
+    <dgm:cat type="list" pri="400"/>
+  </dgm:catLst>
+  <dgm:sampData>
+    <dgm:dataModel>
+      <dgm:ptLst>
+        <dgm:pt modelId="0" type="doc"/>
+        <dgm:pt modelId="1">
+          <dgm:prSet phldr="1"/>
+        </dgm:pt>
+        <dgm:pt modelId="2">
+          <dgm:prSet phldr="1"/>
+        </dgm:pt>
+        <dgm:pt modelId="3">
+          <dgm:prSet phldr="1"/>
+        </dgm:pt>
+        <dgm:pt modelId="4">
+          <dgm:prSet phldr="1"/>
+        </dgm:pt>
+        <dgm:pt modelId="5">
+          <dgm:prSet phldr="1"/>
+        </dgm:pt>
+      </dgm:ptLst>
+      <dgm:cxnLst>
+        <dgm:cxn modelId="6" srcId="0" destId="1" srcOrd="0" destOrd="0"/>
+        <dgm:cxn modelId="7" srcId="0" destId="2" srcOrd="1" destOrd="0"/>
+        <dgm:cxn modelId="8" srcId="0" destId="3" srcOrd="2" destOrd="0"/>
+        <dgm:cxn modelId="9" srcId="0" destId="4" srcOrd="3" destOrd="0"/>
+        <dgm:cxn modelId="10" srcId="0" destId="5" srcOrd="4" destOrd="0"/>
+      </dgm:cxnLst>
+      <dgm:bg/>
+      <dgm:whole/>
+    </dgm:dataModel>
+  </dgm:sampData>
+  <dgm:styleData>
+    <dgm:dataModel>
+      <dgm:ptLst>
+        <dgm:pt modelId="0" type="doc"/>
+        <dgm:pt modelId="1"/>
+        <dgm:pt modelId="2"/>
+      </dgm:ptLst>
+      <dgm:cxnLst>
+        <dgm:cxn modelId="3" srcId="0" destId="1" srcOrd="0" destOrd="0"/>
+        <dgm:cxn modelId="4" srcId="0" destId="2" srcOrd="1" destOrd="0"/>
+      </dgm:cxnLst>
+      <dgm:bg/>
+      <dgm:whole/>
+    </dgm:dataModel>
+  </dgm:styleData>
+  <dgm:clrData>
+    <dgm:dataModel>
+      <dgm:ptLst>
+        <dgm:pt modelId="0" type="doc"/>
+        <dgm:pt modelId="1"/>
+        <dgm:pt modelId="2"/>
+        <dgm:pt modelId="3"/>
+        <dgm:pt modelId="4"/>
+        <dgm:pt modelId="5"/>
+        <dgm:pt modelId="6"/>
+      </dgm:ptLst>
+      <dgm:cxnLst>
+        <dgm:cxn modelId="7" srcId="0" destId="1" srcOrd="0" destOrd="0"/>
+        <dgm:cxn modelId="8" srcId="0" destId="2" srcOrd="1" destOrd="0"/>
+        <dgm:cxn modelId="9" srcId="0" destId="3" srcOrd="2" destOrd="0"/>
+        <dgm:cxn modelId="10" srcId="0" destId="4" srcOrd="3" destOrd="0"/>
+        <dgm:cxn modelId="11" srcId="0" destId="5" srcOrd="4" destOrd="0"/>
+        <dgm:cxn modelId="12" srcId="0" destId="6" srcOrd="5" destOrd="0"/>
+      </dgm:cxnLst>
+      <dgm:bg/>
+      <dgm:whole/>
+    </dgm:dataModel>
+  </dgm:clrData>
+  <dgm:layoutNode name="diagram">
+    <dgm:varLst>
+      <dgm:dir/>
+      <dgm:resizeHandles val="exact"/>
+    </dgm:varLst>
+    <dgm:choose name="Name0">
+      <dgm:if name="Name1" func="var" arg="dir" op="equ" val="norm">
+        <dgm:alg type="snake">
+          <dgm:param type="grDir" val="tL"/>
+          <dgm:param type="flowDir" val="row"/>
+          <dgm:param type="contDir" val="sameDir"/>
+          <dgm:param type="off" val="ctr"/>
+        </dgm:alg>
+      </dgm:if>
+      <dgm:else name="Name2">
+        <dgm:alg type="snake">
+          <dgm:param type="grDir" val="tR"/>
+          <dgm:param type="flowDir" val="row"/>
+          <dgm:param type="contDir" val="sameDir"/>
+          <dgm:param type="off" val="ctr"/>
+        </dgm:alg>
+      </dgm:else>
+    </dgm:choose>
+    <dgm:shape xmlns:r="http://schemas.openxmlformats.org/officeDocument/2006/relationships" r:blip="">
+      <dgm:adjLst/>
+    </dgm:shape>
+    <dgm:presOf/>
+    <dgm:constrLst>
+      <dgm:constr type="w" for="ch" forName="node" refType="w"/>
+      <dgm:constr type="h" for="ch" forName="node" refType="w" refFor="ch" refForName="node" fact="0.6"/>
+      <dgm:constr type="w" for="ch" forName="sibTrans" refType="w" refFor="ch" refForName="node" fact="0.1"/>
+      <dgm:constr type="sp" refType="w" refFor="ch" refForName="sibTrans"/>
+      <dgm:constr type="primFontSz" for="ch" forName="node" op="equ" val="65"/>
+    </dgm:constrLst>
+    <dgm:ruleLst/>
+    <dgm:forEach name="Name3" axis="ch" ptType="node">
+      <dgm:layoutNode name="node">
+        <dgm:varLst>
+          <dgm:bulletEnabled val="1"/>
+        </dgm:varLst>
+        <dgm:alg type="tx"/>
+        <dgm:shape xmlns:r="http://schemas.openxmlformats.org/officeDocument/2006/relationships" type="rect" r:blip="">
+          <dgm:adjLst/>
+        </dgm:shape>
+        <dgm:presOf axis="desOrSelf" ptType="node"/>
+        <dgm:constrLst>
+          <dgm:constr type="lMarg" refType="primFontSz" fact="0.3"/>
+          <dgm:constr type="rMarg" refType="primFontSz" fact="0.3"/>
+          <dgm:constr type="tMarg" refType="primFontSz" fact="0.3"/>
+          <dgm:constr type="bMarg" refType="primFontSz" fact="0.3"/>
+        </dgm:constrLst>
+        <dgm:ruleLst>
+          <dgm:rule type="primFontSz" val="5" fact="NaN" max="NaN"/>
+        </dgm:ruleLst>
+      </dgm:layoutNode>
+      <dgm:forEach name="Name4" axis="followSib" ptType="sibTrans" cnt="1">
+        <dgm:layoutNode name="sibTrans">
+          <dgm:alg type="sp"/>
+          <dgm:shape xmlns:r="http://schemas.openxmlformats.org/officeDocument/2006/relationships" r:blip="">
+            <dgm:adjLst/>
+          </dgm:shape>
+          <dgm:presOf/>
+          <dgm:constrLst/>
+          <dgm:ruleLst/>
+        </dgm:layoutNode>
+      </dgm:forEach>
+    </dgm:forEach>
+  </dgm:layoutNode>
+</dgm:layoutDef>
+</file>
+
 <file path=word/diagrams/quickStyle1.xml><?xml version="1.0" encoding="utf-8"?>
+<dgm:styleDef xmlns:dgm="http://schemas.openxmlformats.org/drawingml/2006/diagram" xmlns:a="http://schemas.openxmlformats.org/drawingml/2006/main" uniqueId="urn:microsoft.com/office/officeart/2005/8/quickstyle/simple4">
+  <dgm:title val=""/>
+  <dgm:desc val=""/>
+  <dgm:catLst>
+    <dgm:cat type="simple" pri="10400"/>
+  </dgm:catLst>
+  <dgm:scene3d>
+    <a:camera prst="orthographicFront"/>
+    <a:lightRig rig="threePt" dir="t"/>
+  </dgm:scene3d>
+  <dgm:styleLbl name="node0">
+    <dgm:scene3d>
+      <a:camera prst="orthographicFront"/>
+      <a:lightRig rig="threePt" dir="t"/>
+    </dgm:scene3d>
+    <dgm:sp3d/>
+    <dgm:txPr/>
+    <dgm:style>
+      <a:lnRef idx="0">
+        <a:scrgbClr r="0" g="0" b="0"/>
+      </a:lnRef>
+      <a:fillRef idx="3">
+        <a:scrgbClr r="0" g="0" b="0"/>
+      </a:fillRef>
+      <a:effectRef idx="2">
+        <a:scrgbClr r="0" g="0" b="0"/>
+      </a:effectRef>
+      <a:fontRef idx="minor">
+        <a:schemeClr val="lt1"/>
+      </a:fontRef>
+    </dgm:style>
+  </dgm:styleLbl>
+  <dgm:styleLbl name="lnNode1">
+    <dgm:scene3d>
+      <a:camera prst="orthographicFront"/>
+      <a:lightRig rig="threePt" dir="t"/>
+    </dgm:scene3d>
+    <dgm:sp3d/>
+    <dgm:txPr/>
+    <dgm:style>
+      <a:lnRef idx="1">
+        <a:scrgbClr r="0" g="0" b="0"/>
+      </a:lnRef>
+      <a:fillRef idx="3">
+        <a:scrgbClr r="0" g="0" b="0"/>
+      </a:fillRef>
+      <a:effectRef idx="2">
+        <a:scrgbClr r="0" g="0" b="0"/>
+      </a:effectRef>
+      <a:fontRef idx="minor">
+        <a:schemeClr val="lt1"/>
+      </a:fontRef>
+    </dgm:style>
+  </dgm:styleLbl>
+  <dgm:styleLbl name="vennNode1">
+    <dgm:scene3d>
+      <a:camera prst="orthographicFront"/>
+      <a:lightRig rig="threePt" dir="t"/>
+    </dgm:scene3d>
+    <dgm:sp3d/>
+    <dgm:txPr/>
+    <dgm:style>
+      <a:lnRef idx="0">
+        <a:scrgbClr r="0" g="0" b="0"/>
+      </a:lnRef>
+      <a:fillRef idx="3">
+        <a:scrgbClr r="0" g="0" b="0"/>
+      </a:fillRef>
+      <a:effectRef idx="0">
+        <a:scrgbClr r="0" g="0" b="0"/>
+      </a:effectRef>
+      <a:fontRef idx="minor">
+        <a:schemeClr val="tx1"/>
+      </a:fontRef>
+    </dgm:style>
+  </dgm:styleLbl>
+  <dgm:styleLbl name="alignNode1">
+    <dgm:scene3d>
+      <a:camera prst="orthographicFront"/>
+      <a:lightRig rig="threePt" dir="t"/>
+    </dgm:scene3d>
+    <dgm:sp3d/>
+    <dgm:txPr/>
+    <dgm:style>
+      <a:lnRef idx="1">
+        <a:scrgbClr r="0" g="0" b="0"/>
+      </a:lnRef>
+      <a:fillRef idx="3">
+        <a:scrgbClr r="0" g="0" b="0"/>
+      </a:fillRef>
+      <a:effectRef idx="2">
+        <a:scrgbClr r="0" g="0" b="0"/>
+      </a:effectRef>
+      <a:fontRef idx="minor">
+        <a:schemeClr val="lt1"/>
+      </a:fontRef>
+    </dgm:style>
+  </dgm:styleLbl>
+  <dgm:styleLbl name="node1">
+    <dgm:scene3d>
+      <a:camera prst="orthographicFront"/>
+      <a:lightRig rig="threePt" dir="t"/>
+    </dgm:scene3d>
+    <dgm:sp3d/>
+    <dgm:txPr/>
+    <dgm:style>
+      <a:lnRef idx="0">
+        <a:scrgbClr r="0" g="0" b="0"/>
+      </a:lnRef>
+      <a:fillRef idx="3">
+        <a:scrgbClr r="0" g="0" b="0"/>
+      </a:fillRef>
+      <a:effectRef idx="2">
+        <a:scrgbClr r="0" g="0" b="0"/>
+      </a:effectRef>
+      <a:fontRef idx="minor">
+        <a:schemeClr val="lt1"/>
+      </a:fontRef>
+    </dgm:style>
+  </dgm:styleLbl>
+  <dgm:styleLbl name="node2">
+    <dgm:scene3d>
+      <a:camera prst="orthographicFront"/>
+      <a:lightRig rig="threePt" dir="t"/>
+    </dgm:scene3d>
+    <dgm:sp3d/>
+    <dgm:txPr/>
+    <dgm:style>
+      <a:lnRef idx="0">
+        <a:scrgbClr r="0" g="0" b="0"/>
+      </a:lnRef>
+      <a:fillRef idx="3">
+        <a:scrgbClr r="0" g="0" b="0"/>
+      </a:fillRef>
+      <a:effectRef idx="2">
+        <a:scrgbClr r="0" g="0" b="0"/>
+      </a:effectRef>
+      <a:fontRef idx="minor">
+        <a:schemeClr val="lt1"/>
+      </a:fontRef>
+    </dgm:style>
+  </dgm:styleLbl>
+  <dgm:styleLbl name="node3">
+    <dgm:scene3d>
+      <a:camera prst="orthographicFront"/>
+      <a:lightRig rig="threePt" dir="t"/>
+    </dgm:scene3d>
+    <dgm:sp3d/>
+    <dgm:txPr/>
+    <dgm:style>
+      <a:lnRef idx="0">
+        <a:scrgbClr r="0" g="0" b="0"/>
+      </a:lnRef>
+      <a:fillRef idx="3">
+        <a:scrgbClr r="0" g="0" b="0"/>
+      </a:fillRef>
+      <a:effectRef idx="2">
+        <a:scrgbClr r="0" g="0" b="0"/>
+      </a:effectRef>
+      <a:fontRef idx="minor">
+        <a:schemeClr val="lt1"/>
+      </a:fontRef>
+    </dgm:style>
+  </dgm:styleLbl>
+  <dgm:styleLbl name="node4">
+    <dgm:scene3d>
+      <a:camera prst="orthographicFront"/>
+      <a:lightRig rig="threePt" dir="t"/>
+    </dgm:scene3d>
+    <dgm:sp3d/>
+    <dgm:txPr/>
+    <dgm:style>
+      <a:lnRef idx="0">
+        <a:scrgbClr r="0" g="0" b="0"/>
+      </a:lnRef>
+      <a:fillRef idx="3">
+        <a:scrgbClr r="0" g="0" b="0"/>
+      </a:fillRef>
+      <a:effectRef idx="2">
+        <a:scrgbClr r="0" g="0" b="0"/>
+      </a:effectRef>
+      <a:fontRef idx="minor">
+        <a:schemeClr val="lt1"/>
+      </a:fontRef>
+    </dgm:style>
+  </dgm:styleLbl>
+  <dgm:styleLbl name="fgImgPlace1">
+    <dgm:scene3d>
+      <a:camera prst="orthographicFront"/>
+      <a:lightRig rig="threePt" dir="t"/>
+    </dgm:scene3d>
+    <dgm:sp3d/>
+    <dgm:txPr/>
+    <dgm:style>
+      <a:lnRef idx="0">
+        <a:scrgbClr r="0" g="0" b="0"/>
+      </a:lnRef>
+      <a:fillRef idx="1">
+        <a:scrgbClr r="0" g="0" b="0"/>
+      </a:fillRef>
+      <a:effectRef idx="2">
+        <a:scrgbClr r="0" g="0" b="0"/>
+      </a:effectRef>
+      <a:fontRef idx="minor"/>
+    </dgm:style>
+  </dgm:styleLbl>
+  <dgm:styleLbl name="alignImgPlace1">
+    <dgm:scene3d>
+      <a:camera prst="orthographicFront"/>
+      <a:lightRig rig="threePt" dir="t"/>
+    </dgm:scene3d>
+    <dgm:sp3d/>
+    <dgm:txPr/>
+    <dgm:style>
+      <a:lnRef idx="0">
+        <a:scrgbClr r="0" g="0" b="0"/>
+      </a:lnRef>
+      <a:fillRef idx="1">
+        <a:scrgbClr r="0" g="0" b="0"/>
+      </a:fillRef>
+      <a:effectRef idx="2">
+        <a:scrgbClr r="0" g="0" b="0"/>
+      </a:effectRef>
+      <a:fontRef idx="minor"/>
+    </dgm:style>
+  </dgm:styleLbl>
+  <dgm:styleLbl name="bgImgPlace1">
+    <dgm:scene3d>
+      <a:camera prst="orthographicFront"/>
+      <a:lightRig rig="threePt" dir="t"/>
+    </dgm:scene3d>
+    <dgm:sp3d/>
+    <dgm:txPr/>
+    <dgm:style>
+      <a:lnRef idx="0">
+        <a:scrgbClr r="0" g="0" b="0"/>
+      </a:lnRef>
+      <a:fillRef idx="1">
+        <a:scrgbClr r="0" g="0" b="0"/>
+      </a:fillRef>
+      <a:effectRef idx="2">
+        <a:scrgbClr r="0" g="0" b="0"/>
+      </a:effectRef>
+      <a:fontRef idx="minor"/>
+    </dgm:style>
+  </dgm:styleLbl>
+  <dgm:styleLbl name="sibTrans2D1">
+    <dgm:scene3d>
+      <a:camera prst="orthographicFront"/>
+      <a:lightRig rig="threePt" dir="t"/>
+    </dgm:scene3d>
+    <dgm:sp3d/>
+    <dgm:txPr/>
+    <dgm:style>
+      <a:lnRef idx="0">
+        <a:scrgbClr r="0" g="0" b="0"/>
+      </a:lnRef>
+      <a:fillRef idx="3">
+        <a:scrgbClr r="0" g="0" b="0"/>
+      </a:fillRef>
+      <a:effectRef idx="2">
+        <a:scrgbClr r="0" g="0" b="0"/>
+      </a:effectRef>
+      <a:fontRef idx="minor">
+        <a:schemeClr val="lt1"/>
+      </a:fontRef>
+    </dgm:style>
+  </dgm:styleLbl>
+  <dgm:styleLbl name="fgSibTrans2D1">
+    <dgm:scene3d>
+      <a:camera prst="orthographicFront"/>
+      <a:lightRig rig="threePt" dir="t"/>
+    </dgm:scene3d>
+    <dgm:sp3d/>
+    <dgm:txPr/>
+    <dgm:style>
+      <a:lnRef idx="0">
+        <a:scrgbClr r="0" g="0" b="0"/>
+      </a:lnRef>
+      <a:fillRef idx="3">
+        <a:scrgbClr r="0" g="0" b="0"/>
+      </a:fillRef>
+      <a:effectRef idx="2">
+        <a:scrgbClr r="0" g="0" b="0"/>
+      </a:effectRef>
+      <a:fontRef idx="minor">
+        <a:schemeClr val="lt1"/>
+      </a:fontRef>
+    </dgm:style>
+  </dgm:styleLbl>
+  <dgm:styleLbl name="bgSibTrans2D1">
+    <dgm:scene3d>
+      <a:camera prst="orthographicFront"/>
+      <a:lightRig rig="threePt" dir="t"/>
+    </dgm:scene3d>
+    <dgm:sp3d/>
+    <dgm:txPr/>
+    <dgm:style>
+      <a:lnRef idx="0">
+        <a:scrgbClr r="0" g="0" b="0"/>
+      </a:lnRef>
+      <a:fillRef idx="3">
+        <a:scrgbClr r="0" g="0" b="0"/>
+      </a:fillRef>
+      <a:effectRef idx="2">
+        <a:scrgbClr r="0" g="0" b="0"/>
+      </a:effectRef>
+      <a:fontRef idx="minor">
+        <a:schemeClr val="lt1"/>
+      </a:fontRef>
+    </dgm:style>
+  </dgm:styleLbl>
+  <dgm:styleLbl name="sibTrans1D1">
+    <dgm:scene3d>
+      <a:camera prst="orthographicFront"/>
+      <a:lightRig rig="threePt" dir="t"/>
+    </dgm:scene3d>
+    <dgm:sp3d/>
+    <dgm:txPr/>
+    <dgm:style>
+      <a:lnRef idx="1">
+        <a:scrgbClr r="0" g="0" b="0"/>
+      </a:lnRef>
+      <a:fillRef idx="0">
+        <a:scrgbClr r="0" g="0" b="0"/>
+      </a:fillRef>
+      <a:effectRef idx="0">
+        <a:scrgbClr r="0" g="0" b="0"/>
+      </a:effectRef>
+      <a:fontRef idx="minor"/>
+    </dgm:style>
+  </dgm:styleLbl>
+  <dgm:styleLbl name="callout">
+    <dgm:scene3d>
+      <a:camera prst="orthographicFront"/>
+      <a:lightRig rig="threePt" dir="t"/>
+    </dgm:scene3d>
+    <dgm:sp3d/>
+    <dgm:txPr/>
+    <dgm:style>
+      <a:lnRef idx="2">
+        <a:scrgbClr r="0" g="0" b="0"/>
+      </a:lnRef>
+      <a:fillRef idx="1">
+        <a:scrgbClr r="0" g="0" b="0"/>
+      </a:fillRef>
+      <a:effectRef idx="1">
+        <a:scrgbClr r="0" g="0" b="0"/>
+      </a:effectRef>
+      <a:fontRef idx="minor"/>
+    </dgm:style>
+  </dgm:styleLbl>
+  <dgm:styleLbl name="asst0">
+    <dgm:scene3d>
+      <a:camera prst="orthographicFront"/>
+      <a:lightRig rig="threePt" dir="t"/>
+    </dgm:scene3d>
+    <dgm:sp3d/>
+    <dgm:txPr/>
+    <dgm:style>
+      <a:lnRef idx="0">
+        <a:scrgbClr r="0" g="0" b="0"/>
+      </a:lnRef>
+      <a:fillRef idx="3">
+        <a:scrgbClr r="0" g="0" b="0"/>
+      </a:fillRef>
+      <a:effectRef idx="2">
+        <a:scrgbClr r="0" g="0" b="0"/>
+      </a:effectRef>
+      <a:fontRef idx="minor">
+        <a:schemeClr val="lt1"/>
+      </a:fontRef>
+    </dgm:style>
+  </dgm:styleLbl>
+  <dgm:styleLbl name="asst1">
+    <dgm:scene3d>
+      <a:camera prst="orthographicFront"/>
+      <a:lightRig rig="threePt" dir="t"/>
+    </dgm:scene3d>
+    <dgm:sp3d/>
+    <dgm:txPr/>
+    <dgm:style>
+      <a:lnRef idx="0">
+        <a:scrgbClr r="0" g="0" b="0"/>
+      </a:lnRef>
+      <a:fillRef idx="3">
+        <a:scrgbClr r="0" g="0" b="0"/>
+      </a:fillRef>
+      <a:effectRef idx="2">
+        <a:scrgbClr r="0" g="0" b="0"/>
+      </a:effectRef>
+      <a:fontRef idx="minor">
+        <a:schemeClr val="lt1"/>
+      </a:fontRef>
+    </dgm:style>
+  </dgm:styleLbl>
+  <dgm:styleLbl name="asst2">
+    <dgm:scene3d>
+      <a:camera prst="orthographicFront"/>
+      <a:lightRig rig="threePt" dir="t"/>
+    </dgm:scene3d>
+    <dgm:sp3d/>
+    <dgm:txPr/>
+    <dgm:style>
+      <a:lnRef idx="0">
+        <a:scrgbClr r="0" g="0" b="0"/>
+      </a:lnRef>
+      <a:fillRef idx="3">
+        <a:scrgbClr r="0" g="0" b="0"/>
+      </a:fillRef>
+      <a:effectRef idx="2">
+        <a:scrgbClr r="0" g="0" b="0"/>
+      </a:effectRef>
+      <a:fontRef idx="minor">
+        <a:schemeClr val="lt1"/>
+      </a:fontRef>
+    </dgm:style>
+  </dgm:styleLbl>
+  <dgm:styleLbl name="asst3">
+    <dgm:scene3d>
+      <a:camera prst="orthographicFront"/>
+      <a:lightRig rig="threePt" dir="t"/>
+    </dgm:scene3d>
+    <dgm:sp3d/>
+    <dgm:txPr/>
+    <dgm:style>
+      <a:lnRef idx="0">
+        <a:scrgbClr r="0" g="0" b="0"/>
+      </a:lnRef>
+      <a:fillRef idx="3">
+        <a:scrgbClr r="0" g="0" b="0"/>
+      </a:fillRef>
+      <a:effectRef idx="2">
+        <a:scrgbClr r="0" g="0" b="0"/>
+      </a:effectRef>
+      <a:fontRef idx="minor">
+        <a:schemeClr val="lt1"/>
+      </a:fontRef>
+    </dgm:style>
+  </dgm:styleLbl>
+  <dgm:styleLbl name="asst4">
+    <dgm:scene3d>
+      <a:camera prst="orthographicFront"/>
+      <a:lightRig rig="threePt" dir="t"/>
+    </dgm:scene3d>
+    <dgm:sp3d/>
+    <dgm:txPr/>
+    <dgm:style>
+      <a:lnRef idx="0">
+        <a:scrgbClr r="0" g="0" b="0"/>
+      </a:lnRef>
+      <a:fillRef idx="3">
+        <a:scrgbClr r="0" g="0" b="0"/>
+      </a:fillRef>
+      <a:effectRef idx="2">
+        <a:scrgbClr r="0" g="0" b="0"/>
+      </a:effectRef>
+      <a:fontRef idx="minor">
+        <a:schemeClr val="lt1"/>
+      </a:fontRef>
+    </dgm:style>
+  </dgm:styleLbl>
+  <dgm:styleLbl name="parChTrans2D1">
+    <dgm:scene3d>
+      <a:camera prst="orthographicFront"/>
+      <a:lightRig rig="threePt" dir="t"/>
+    </dgm:scene3d>
+    <dgm:sp3d/>
+    <dgm:txPr/>
+    <dgm:style>
+      <a:lnRef idx="0">
+        <a:scrgbClr r="0" g="0" b="0"/>
+      </a:lnRef>
+      <a:fillRef idx="3">
+        <a:scrgbClr r="0" g="0" b="0"/>
+      </a:fillRef>
+      <a:effectRef idx="2">
+        <a:scrgbClr r="0" g="0" b="0"/>
+      </a:effectRef>
+      <a:fontRef idx="minor">
+        <a:schemeClr val="lt1"/>
+      </a:fontRef>
+    </dgm:style>
+  </dgm:styleLbl>
+  <dgm:styleLbl name="parChTrans2D2">
+    <dgm:scene3d>
+      <a:camera prst="orthographicFront"/>
+      <a:lightRig rig="threePt" dir="t"/>
+    </dgm:scene3d>
+    <dgm:sp3d/>
+    <dgm:txPr/>
+    <dgm:style>
+      <a:lnRef idx="0">
+        <a:scrgbClr r="0" g="0" b="0"/>
+      </a:lnRef>
+      <a:fillRef idx="3">
+        <a:scrgbClr r="0" g="0" b="0"/>
+      </a:fillRef>
+      <a:effectRef idx="2">
+        <a:scrgbClr r="0" g="0" b="0"/>
+      </a:effectRef>
+      <a:fontRef idx="minor">
+        <a:schemeClr val="lt1"/>
+      </a:fontRef>
+    </dgm:style>
+  </dgm:styleLbl>
+  <dgm:styleLbl name="parChTrans2D3">
+    <dgm:scene3d>
+      <a:camera prst="orthographicFront"/>
+      <a:lightRig rig="threePt" dir="t"/>
+    </dgm:scene3d>
+    <dgm:sp3d/>
+    <dgm:txPr/>
+    <dgm:style>
+      <a:lnRef idx="1">
+        <a:scrgbClr r="0" g="0" b="0"/>
+      </a:lnRef>
+      <a:fillRef idx="3">
+        <a:scrgbClr r="0" g="0" b="0"/>
+      </a:fillRef>
+      <a:effectRef idx="2">
+        <a:scrgbClr r="0" g="0" b="0"/>
+      </a:effectRef>
+      <a:fontRef idx="minor">
+        <a:schemeClr val="lt1"/>
+      </a:fontRef>
+    </dgm:style>
+  </dgm:styleLbl>
+  <dgm:styleLbl name="parChTrans2D4">
+    <dgm:scene3d>
+      <a:camera prst="orthographicFront"/>
+      <a:lightRig rig="threePt" dir="t"/>
+    </dgm:scene3d>
+    <dgm:sp3d/>
+    <dgm:txPr/>
+    <dgm:style>
+      <a:lnRef idx="1">
+        <a:scrgbClr r="0" g="0" b="0"/>
+      </a:lnRef>
+      <a:fillRef idx="3">
+        <a:scrgbClr r="0" g="0" b="0"/>
+      </a:fillRef>
+      <a:effectRef idx="2">
+        <a:scrgbClr r="0" g="0" b="0"/>
+      </a:effectRef>
+      <a:fontRef idx="minor">
+        <a:schemeClr val="lt1"/>
+      </a:fontRef>
+    </dgm:style>
+  </dgm:styleLbl>
+  <dgm:styleLbl name="parChTrans1D1">
+    <dgm:scene3d>
+      <a:camera prst="orthographicFront"/>
+      <a:lightRig rig="threePt" dir="t"/>
+    </dgm:scene3d>
+    <dgm:sp3d/>
+    <dgm:txPr/>
+    <dgm:style>
+      <a:lnRef idx="1">
+        <a:scrgbClr r="0" g="0" b="0"/>
+      </a:lnRef>
+      <a:fillRef idx="0">
+        <a:scrgbClr r="0" g="0" b="0"/>
+      </a:fillRef>
+      <a:effectRef idx="0">
+        <a:scrgbClr r="0" g="0" b="0"/>
+      </a:effectRef>
+      <a:fontRef idx="minor"/>
+    </dgm:style>
+  </dgm:styleLbl>
+  <dgm:styleLbl name="parChTrans1D2">
+    <dgm:scene3d>
+      <a:camera prst="orthographicFront"/>
+      <a:lightRig rig="threePt" dir="t"/>
+    </dgm:scene3d>
+    <dgm:sp3d/>
+    <dgm:txPr/>
+    <dgm:style>
+      <a:lnRef idx="1">
+        <a:scrgbClr r="0" g="0" b="0"/>
+      </a:lnRef>
+      <a:fillRef idx="0">
+        <a:scrgbClr r="0" g="0" b="0"/>
+      </a:fillRef>
+      <a:effectRef idx="0">
+        <a:scrgbClr r="0" g="0" b="0"/>
+      </a:effectRef>
+      <a:fontRef idx="minor"/>
+    </dgm:style>
+  </dgm:styleLbl>
+  <dgm:styleLbl name="parChTrans1D3">
+    <dgm:scene3d>
+      <a:camera prst="orthographicFront"/>
+      <a:lightRig rig="threePt" dir="t"/>
+    </dgm:scene3d>
+    <dgm:sp3d/>
+    <dgm:txPr/>
+    <dgm:style>
+      <a:lnRef idx="1">
+        <a:scrgbClr r="0" g="0" b="0"/>
+      </a:lnRef>
+      <a:fillRef idx="0">
+        <a:scrgbClr r="0" g="0" b="0"/>
+      </a:fillRef>
+      <a:effectRef idx="0">
+        <a:scrgbClr r="0" g="0" b="0"/>
+      </a:effectRef>
+      <a:fontRef idx="minor"/>
+    </dgm:style>
+  </dgm:styleLbl>
+  <dgm:styleLbl name="parChTrans1D4">
+    <dgm:scene3d>
+      <a:camera prst="orthographicFront"/>
+      <a:lightRig rig="threePt" dir="t"/>
+    </dgm:scene3d>
+    <dgm:sp3d/>
+    <dgm:txPr/>
+    <dgm:style>
+      <a:lnRef idx="1">
+        <a:scrgbClr r="0" g="0" b="0"/>
+      </a:lnRef>
+      <a:fillRef idx="0">
+        <a:scrgbClr r="0" g="0" b="0"/>
+      </a:fillRef>
+      <a:effectRef idx="0">
+        <a:scrgbClr r="0" g="0" b="0"/>
+      </a:effectRef>
+      <a:fontRef idx="minor"/>
+    </dgm:style>
+  </dgm:styleLbl>
+  <dgm:styleLbl name="fgAcc1">
+    <dgm:scene3d>
+      <a:camera prst="orthographicFront"/>
+      <a:lightRig rig="threePt" dir="t"/>
+    </dgm:scene3d>
+    <dgm:sp3d/>
+    <dgm:txPr/>
+    <dgm:style>
+      <a:lnRef idx="1">
+        <a:scrgbClr r="0" g="0" b="0"/>
+      </a:lnRef>
+      <a:fillRef idx="1">
+        <a:scrgbClr r="0" g="0" b="0"/>
+      </a:fillRef>
+      <a:effectRef idx="0">
+        <a:scrgbClr r="0" g="0" b="0"/>
+      </a:effectRef>
+      <a:fontRef idx="minor"/>
+    </dgm:style>
+  </dgm:styleLbl>
+  <dgm:styleLbl name="conFgAcc1">
+    <dgm:scene3d>
+      <a:camera prst="orthographicFront"/>
+      <a:lightRig rig="threePt" dir="t"/>
+    </dgm:scene3d>
+    <dgm:sp3d/>
+    <dgm:txPr/>
+    <dgm:style>
+      <a:lnRef idx="1">
+        <a:scrgbClr r="0" g="0" b="0"/>
+      </a:lnRef>
+      <a:fillRef idx="1">
+        <a:scrgbClr r="0" g="0" b="0"/>
+      </a:fillRef>
+      <a:effectRef idx="0">
+        <a:scrgbClr r="0" g="0" b="0"/>
+      </a:effectRef>
+      <a:fontRef idx="minor"/>
+    </dgm:style>
+  </dgm:styleLbl>
+  <dgm:styleLbl name="alignAcc1">
+    <dgm:scene3d>
+      <a:camera prst="orthographicFront"/>
+      <a:lightRig rig="threePt" dir="t"/>
+    </dgm:scene3d>
+    <dgm:sp3d/>
+    <dgm:txPr/>
+    <dgm:style>
+      <a:lnRef idx="1">
+        <a:scrgbClr r="0" g="0" b="0"/>
+      </a:lnRef>
+      <a:fillRef idx="1">
+        <a:scrgbClr r="0" g="0" b="0"/>
+      </a:fillRef>
+      <a:effectRef idx="0">
+        <a:scrgbClr r="0" g="0" b="0"/>
+      </a:effectRef>
+      <a:fontRef idx="minor"/>
+    </dgm:style>
+  </dgm:styleLbl>
+  <dgm:styleLbl name="trAlignAcc1">
+    <dgm:scene3d>
+      <a:camera prst="orthographicFront"/>
+      <a:lightRig rig="threePt" dir="t"/>
+    </dgm:scene3d>
+    <dgm:sp3d/>
+    <dgm:txPr/>
+    <dgm:style>
+      <a:lnRef idx="1">
+        <a:scrgbClr r="0" g="0" b="0"/>
+      </a:lnRef>
+      <a:fillRef idx="1">
+        <a:scrgbClr r="0" g="0" b="0"/>
+      </a:fillRef>
+      <a:effectRef idx="0">
+        <a:scrgbClr r="0" g="0" b="0"/>
+      </a:effectRef>
+      <a:fontRef idx="minor"/>
+    </dgm:style>
+  </dgm:styleLbl>
+  <dgm:styleLbl name="bgAcc1">
+    <dgm:scene3d>
+      <a:camera prst="orthographicFront"/>
+      <a:lightRig rig="threePt" dir="t"/>
+    </dgm:scene3d>
+    <dgm:sp3d/>
+    <dgm:txPr/>
+    <dgm:style>
+      <a:lnRef idx="1">
+        <a:scrgbClr r="0" g="0" b="0"/>
+      </a:lnRef>
+      <a:fillRef idx="1">
+        <a:scrgbClr r="0" g="0" b="0"/>
+      </a:fillRef>
+      <a:effectRef idx="0">
+        <a:scrgbClr r="0" g="0" b="0"/>
+      </a:effectRef>
+      <a:fontRef idx="minor"/>
+    </dgm:style>
+  </dgm:styleLbl>
+  <dgm:styleLbl name="solidFgAcc1">
+    <dgm:scene3d>
+      <a:camera prst="orthographicFront"/>
+      <a:lightRig rig="threePt" dir="t"/>
+    </dgm:scene3d>
+    <dgm:sp3d/>
+    <dgm:txPr/>
+    <dgm:style>
+      <a:lnRef idx="1">
+        <a:scrgbClr r="0" g="0" b="0"/>
+      </a:lnRef>
+      <a:fillRef idx="1">
+        <a:scrgbClr r="0" g="0" b="0"/>
+      </a:fillRef>
+      <a:effectRef idx="0">
+        <a:scrgbClr r="0" g="0" b="0"/>
+      </a:effectRef>
+      <a:fontRef idx="minor"/>
+    </dgm:style>
+  </dgm:styleLbl>
+  <dgm:styleLbl name="solidAlignAcc1">
+    <dgm:scene3d>
+      <a:camera prst="orthographicFront"/>
+      <a:lightRig rig="threePt" dir="t"/>
+    </dgm:scene3d>
+    <dgm:sp3d/>
+    <dgm:txPr/>
+    <dgm:style>
+      <a:lnRef idx="1">
+        <a:scrgbClr r="0" g="0" b="0"/>
+      </a:lnRef>
+      <a:fillRef idx="1">
+        <a:scrgbClr r="0" g="0" b="0"/>
+      </a:fillRef>
+      <a:effectRef idx="0">
+        <a:scrgbClr r="0" g="0" b="0"/>
+      </a:effectRef>
+      <a:fontRef idx="minor"/>
+    </dgm:style>
+  </dgm:styleLbl>
+  <dgm:styleLbl name="solidBgAcc1">
+    <dgm:scene3d>
+      <a:camera prst="orthographicFront"/>
+      <a:lightRig rig="threePt" dir="t"/>
+    </dgm:scene3d>
+    <dgm:sp3d/>
+    <dgm:txPr/>
+    <dgm:style>
+      <a:lnRef idx="1">
+        <a:scrgbClr r="0" g="0" b="0"/>
+      </a:lnRef>
+      <a:fillRef idx="1">
+        <a:scrgbClr r="0" g="0" b="0"/>
+      </a:fillRef>
+      <a:effectRef idx="0">
+        <a:scrgbClr r="0" g="0" b="0"/>
+      </a:effectRef>
+      <a:fontRef idx="minor"/>
+    </dgm:style>
+  </dgm:styleLbl>
+  <dgm:styleLbl name="fgAccFollowNode1">
+    <dgm:scene3d>
+      <a:camera prst="orthographicFront"/>
+      <a:lightRig rig="threePt" dir="t"/>
+    </dgm:scene3d>
+    <dgm:sp3d/>
+    <dgm:txPr/>
+    <dgm:style>
+      <a:lnRef idx="1">
+        <a:scrgbClr r="0" g="0" b="0"/>
+      </a:lnRef>
+      <a:fillRef idx="1">
+        <a:scrgbClr r="0" g="0" b="0"/>
+      </a:fillRef>
+      <a:effectRef idx="0">
+        <a:scrgbClr r="0" g="0" b="0"/>
+      </a:effectRef>
+      <a:fontRef idx="minor"/>
+    </dgm:style>
+  </dgm:styleLbl>
+  <dgm:styleLbl name="alignAccFollowNode1">
+    <dgm:scene3d>
+      <a:camera prst="orthographicFront"/>
+      <a:lightRig rig="threePt" dir="t"/>
+    </dgm:scene3d>
+    <dgm:sp3d/>
+    <dgm:txPr/>
+    <dgm:style>
+      <a:lnRef idx="1">
+        <a:scrgbClr r="0" g="0" b="0"/>
+      </a:lnRef>
+      <a:fillRef idx="1">
+        <a:scrgbClr r="0" g="0" b="0"/>
+      </a:fillRef>
+      <a:effectRef idx="0">
+        <a:scrgbClr r="0" g="0" b="0"/>
+      </a:effectRef>
+      <a:fontRef idx="minor"/>
+    </dgm:style>
+  </dgm:styleLbl>
+  <dgm:styleLbl name="bgAccFollowNode1">
+    <dgm:scene3d>
+      <a:camera prst="orthographicFront"/>
+      <a:lightRig rig="threePt" dir="t"/>
+    </dgm:scene3d>
+    <dgm:sp3d/>
+    <dgm:txPr/>
+    <dgm:style>
+      <a:lnRef idx="1">
+        <a:scrgbClr r="0" g="0" b="0"/>
+      </a:lnRef>
+      <a:fillRef idx="1">
+        <a:scrgbClr r="0" g="0" b="0"/>
+      </a:fillRef>
+      <a:effectRef idx="0">
+        <a:scrgbClr r="0" g="0" b="0"/>
+      </a:effectRef>
+      <a:fontRef idx="minor"/>
+    </dgm:style>
+  </dgm:styleLbl>
+  <dgm:styleLbl name="fgAcc0">
+    <dgm:scene3d>
+      <a:camera prst="orthographicFront"/>
+      <a:lightRig rig="threePt" dir="t"/>
+    </dgm:scene3d>
+    <dgm:sp3d/>
+    <dgm:txPr/>
+    <dgm:style>
+      <a:lnRef idx="1">
+        <a:scrgbClr r="0" g="0" b="0"/>
+      </a:lnRef>
+      <a:fillRef idx="1">
+        <a:scrgbClr r="0" g="0" b="0"/>
+      </a:fillRef>
+      <a:effectRef idx="0">
+        <a:scrgbClr r="0" g="0" b="0"/>
+      </a:effectRef>
+      <a:fontRef idx="minor"/>
+    </dgm:style>
+  </dgm:styleLbl>
+  <dgm:styleLbl name="fgAcc2">
+    <dgm:scene3d>
+      <a:camera prst="orthographicFront"/>
+      <a:lightRig rig="threePt" dir="t"/>
+    </dgm:scene3d>
+    <dgm:sp3d/>
+    <dgm:txPr/>
+    <dgm:style>
+      <a:lnRef idx="1">
+        <a:scrgbClr r="0" g="0" b="0"/>
+      </a:lnRef>
+      <a:fillRef idx="1">
+        <a:scrgbClr r="0" g="0" b="0"/>
+      </a:fillRef>
+      <a:effectRef idx="0">
+        <a:scrgbClr r="0" g="0" b="0"/>
+      </a:effectRef>
+      <a:fontRef idx="minor"/>
+    </dgm:style>
+  </dgm:styleLbl>
+  <dgm:styleLbl name="fgAcc3">
+    <dgm:scene3d>
+      <a:camera prst="orthographicFront"/>
+      <a:lightRig rig="threePt" dir="t"/>
+    </dgm:scene3d>
+    <dgm:sp3d/>
+    <dgm:txPr/>
+    <dgm:style>
+      <a:lnRef idx="1">
+        <a:scrgbClr r="0" g="0" b="0"/>
+      </a:lnRef>
+      <a:fillRef idx="1">
+        <a:scrgbClr r="0" g="0" b="0"/>
+      </a:fillRef>
+      <a:effectRef idx="0">
+        <a:scrgbClr r="0" g="0" b="0"/>
+      </a:effectRef>
+      <a:fontRef idx="minor"/>
+    </dgm:style>
+  </dgm:styleLbl>
+  <dgm:styleLbl name="fgAcc4">
+    <dgm:scene3d>
+      <a:camera prst="orthographicFront"/>
+      <a:lightRig rig="threePt" dir="t"/>
+    </dgm:scene3d>
+    <dgm:sp3d/>
+    <dgm:txPr/>
+    <dgm:style>
+      <a:lnRef idx="1">
+        <a:scrgbClr r="0" g="0" b="0"/>
+      </a:lnRef>
+      <a:fillRef idx="1">
+        <a:scrgbClr r="0" g="0" b="0"/>
+      </a:fillRef>
+      <a:effectRef idx="0">
+        <a:scrgbClr r="0" g="0" b="0"/>
+      </a:effectRef>
+      <a:fontRef idx="minor"/>
+    </dgm:style>
+  </dgm:styleLbl>
+  <dgm:styleLbl name="bgShp">
+    <dgm:scene3d>
+      <a:camera prst="orthographicFront"/>
+      <a:lightRig rig="threePt" dir="t"/>
+    </dgm:scene3d>
+    <dgm:sp3d/>
+    <dgm:txPr/>
+    <dgm:style>
+      <a:lnRef idx="0">
+        <a:scrgbClr r="0" g="0" b="0"/>
+      </a:lnRef>
+      <a:fillRef idx="1">
+        <a:scrgbClr r="0" g="0" b="0"/>
+      </a:fillRef>
+      <a:effectRef idx="2">
+        <a:scrgbClr r="0" g="0" b="0"/>
+      </a:effectRef>
+      <a:fontRef idx="minor"/>
+    </dgm:style>
+  </dgm:styleLbl>
+  <dgm:styleLbl name="dkBgShp">
+    <dgm:scene3d>
+      <a:camera prst="orthographicFront"/>
+      <a:lightRig rig="threePt" dir="t"/>
+    </dgm:scene3d>
+    <dgm:sp3d/>
+    <dgm:txPr/>
+    <dgm:style>
+      <a:lnRef idx="0">
+        <a:scrgbClr r="0" g="0" b="0"/>
+      </a:lnRef>
+      <a:fillRef idx="1">
+        <a:scrgbClr r="0" g="0" b="0"/>
+      </a:fillRef>
+      <a:effectRef idx="2">
+        <a:scrgbClr r="0" g="0" b="0"/>
+      </a:effectRef>
+      <a:fontRef idx="minor"/>
+    </dgm:style>
+  </dgm:styleLbl>
+  <dgm:styleLbl name="trBgShp">
+    <dgm:scene3d>
+      <a:camera prst="orthographicFront"/>
+      <a:lightRig rig="threePt" dir="t"/>
+    </dgm:scene3d>
+    <dgm:sp3d/>
+    <dgm:txPr/>
+    <dgm:style>
+      <a:lnRef idx="0">
+        <a:scrgbClr r="0" g="0" b="0"/>
+      </a:lnRef>
+      <a:fillRef idx="1">
+        <a:scrgbClr r="0" g="0" b="0"/>
+      </a:fillRef>
+      <a:effectRef idx="0">
+        <a:scrgbClr r="0" g="0" b="0"/>
+      </a:effectRef>
+      <a:fontRef idx="minor"/>
+    </dgm:style>
+  </dgm:styleLbl>
+  <dgm:styleLbl name="fgShp">
+    <dgm:scene3d>
+      <a:camera prst="orthographicFront"/>
+      <a:lightRig rig="threePt" dir="t"/>
+    </dgm:scene3d>
+    <dgm:sp3d/>
+    <dgm:txPr/>
+    <dgm:style>
+      <a:lnRef idx="0">
+        <a:scrgbClr r="0" g="0" b="0"/>
+      </a:lnRef>
+      <a:fillRef idx="3">
+        <a:scrgbClr r="0" g="0" b="0"/>
+      </a:fillRef>
+      <a:effectRef idx="2">
+        <a:scrgbClr r="0" g="0" b="0"/>
+      </a:effectRef>
+      <a:fontRef idx="minor"/>
+    </dgm:style>
+  </dgm:styleLbl>
+  <dgm:styleLbl name="revTx">
+    <dgm:scene3d>
+      <a:camera prst="orthographicFront"/>
+      <a:lightRig rig="threePt" dir="t"/>
+    </dgm:scene3d>
+    <dgm:sp3d/>
+    <dgm:txPr/>
+    <dgm:style>
+      <a:lnRef idx="0">
+        <a:scrgbClr r="0" g="0" b="0"/>
+      </a:lnRef>
+      <a:fillRef idx="0">
+        <a:scrgbClr r="0" g="0" b="0"/>
+      </a:fillRef>
+      <a:effectRef idx="0">
+        <a:scrgbClr r="0" g="0" b="0"/>
+      </a:effectRef>
+      <a:fontRef idx="minor"/>
+    </dgm:style>
+  </dgm:styleLbl>
+</dgm:styleDef>
+</file>
+
+<file path=word/diagrams/quickStyle2.xml><?xml version="1.0" encoding="utf-8"?>
 <dgm:styleDef xmlns:dgm="http://schemas.openxmlformats.org/drawingml/2006/diagram" xmlns:a="http://schemas.openxmlformats.org/drawingml/2006/main" uniqueId="urn:microsoft.com/office/officeart/2005/8/quickstyle/simple4">
   <dgm:title val=""/>
   <dgm:desc val=""/>

</xml_diff>